<commit_message>
Cleaned and fixed code in SpriteSheeter.
</commit_message>
<xml_diff>
--- a/docs/Code.docx
+++ b/docs/Code.docx
@@ -282,7 +282,6 @@
         </w:rPr>
         <w:t xml:space="preserve">public </w:t>
       </w:r>
-      <w:proofErr w:type="gramStart"/>
       <w:r>
         <w:rPr>
           <w:rFonts w:ascii="Courier New" w:eastAsia="Times New Roman" w:hAnsi="Courier New" w:cs="Courier New"/>
@@ -308,7 +307,6 @@
         <w:t>(</w:t>
       </w:r>
       <w:proofErr w:type="spellStart"/>
-      <w:proofErr w:type="gramEnd"/>
       <w:r>
         <w:rPr>
           <w:rFonts w:ascii="Courier New" w:eastAsia="Times New Roman" w:hAnsi="Courier New" w:cs="Courier New"/>
@@ -1420,7 +1418,6 @@
         </w:rPr>
         <w:t xml:space="preserve">public </w:t>
       </w:r>
-      <w:proofErr w:type="gramStart"/>
       <w:r>
         <w:rPr>
           <w:rFonts w:ascii="Courier New" w:eastAsia="Times New Roman" w:hAnsi="Courier New" w:cs="Courier New"/>
@@ -1446,7 +1443,6 @@
         <w:t>(</w:t>
       </w:r>
       <w:proofErr w:type="spellStart"/>
-      <w:proofErr w:type="gramEnd"/>
       <w:r>
         <w:rPr>
           <w:rFonts w:ascii="Courier New" w:eastAsia="Times New Roman" w:hAnsi="Courier New" w:cs="Courier New"/>
@@ -2060,16 +2056,7 @@
         <w:t>:</w:t>
       </w:r>
       <w:r>
-        <w:t xml:space="preserve"> </w:t>
-      </w:r>
-      <w:r>
-        <w:t xml:space="preserve">La coordenada </w:t>
-      </w:r>
-      <w:r>
-        <w:t xml:space="preserve">Y </w:t>
-      </w:r>
-      <w:r>
-        <w:t>superior izquierda del cuadrante que formará el sprite.</w:t>
+        <w:t xml:space="preserve"> La coordenada Y superior izquierda del cuadrante que formará el sprite.</w:t>
       </w:r>
     </w:p>
     <w:p>
@@ -3496,67 +3483,352 @@
     <w:p>
       <w:pPr>
         <w:pStyle w:val="Sinespaciado"/>
+        <w:rPr>
+          <w:lang w:val="en-GB"/>
+        </w:rPr>
       </w:pPr>
       <w:proofErr w:type="spellStart"/>
       <w:r>
         <w:rPr>
           <w:b/>
           <w:bCs/>
+          <w:lang w:val="en-GB"/>
         </w:rPr>
         <w:t>topXCoordinate</w:t>
       </w:r>
       <w:proofErr w:type="spellEnd"/>
       <w:r>
+        <w:rPr>
+          <w:lang w:val="en-GB"/>
+        </w:rPr>
         <w:t xml:space="preserve"> = 1</w:t>
       </w:r>
+    </w:p>
+    <w:p>
+      <w:pPr>
+        <w:pStyle w:val="Sinespaciado"/>
+        <w:rPr>
+          <w:lang w:val="en-GB"/>
+        </w:rPr>
+      </w:pPr>
+      <w:proofErr w:type="spellStart"/>
+      <w:r>
+        <w:rPr>
+          <w:b/>
+          <w:bCs/>
+          <w:lang w:val="en-GB"/>
+        </w:rPr>
+        <w:t>topYCoordinate</w:t>
+      </w:r>
+      <w:proofErr w:type="spellEnd"/>
+      <w:r>
+        <w:rPr>
+          <w:lang w:val="en-GB"/>
+        </w:rPr>
+        <w:t xml:space="preserve"> = 2</w:t>
+      </w:r>
+      <w:r>
+        <w:rPr>
+          <w:lang w:val="en-GB"/>
+        </w:rPr>
+        <w:t xml:space="preserve"> </w:t>
+      </w:r>
+    </w:p>
+    <w:p>
+      <w:pPr>
+        <w:pStyle w:val="Sinespaciado"/>
+        <w:rPr>
+          <w:lang w:val="en-GB"/>
+        </w:rPr>
+      </w:pPr>
+      <w:proofErr w:type="spellStart"/>
+      <w:r>
+        <w:rPr>
+          <w:b/>
+          <w:bCs/>
+          <w:lang w:val="en-GB"/>
+        </w:rPr>
+        <w:t>spriteSide</w:t>
+      </w:r>
+      <w:proofErr w:type="spellEnd"/>
+      <w:r>
+        <w:rPr>
+          <w:lang w:val="en-GB"/>
+        </w:rPr>
+        <w:t xml:space="preserve"> = 16 pixels</w:t>
+      </w:r>
+    </w:p>
+    <w:p>
+      <w:pPr>
+        <w:pStyle w:val="Sinespaciado"/>
+        <w:rPr>
+          <w:lang w:val="en-GB"/>
+        </w:rPr>
+      </w:pPr>
+    </w:p>
+    <w:p>
+      <w:pPr>
+        <w:shd w:val="clear" w:color="auto" w:fill="131314"/>
+        <w:tabs>
+          <w:tab w:val="left" w:pos="916"/>
+          <w:tab w:val="left" w:pos="1832"/>
+          <w:tab w:val="left" w:pos="2748"/>
+          <w:tab w:val="left" w:pos="3664"/>
+          <w:tab w:val="left" w:pos="4580"/>
+          <w:tab w:val="left" w:pos="5496"/>
+          <w:tab w:val="left" w:pos="6412"/>
+          <w:tab w:val="left" w:pos="7328"/>
+          <w:tab w:val="left" w:pos="8244"/>
+          <w:tab w:val="left" w:pos="9160"/>
+          <w:tab w:val="left" w:pos="10076"/>
+          <w:tab w:val="left" w:pos="10992"/>
+          <w:tab w:val="left" w:pos="11908"/>
+          <w:tab w:val="left" w:pos="12824"/>
+          <w:tab w:val="left" w:pos="13740"/>
+          <w:tab w:val="left" w:pos="14656"/>
+        </w:tabs>
+        <w:spacing w:after="0" w:line="240" w:lineRule="auto"/>
+        <w:rPr>
+          <w:rFonts w:ascii="Courier New" w:eastAsia="Times New Roman" w:hAnsi="Courier New" w:cs="Courier New"/>
+          <w:b/>
+          <w:bCs/>
+          <w:color w:val="ED864A"/>
+          <w:kern w:val="0"/>
+          <w:sz w:val="20"/>
+          <w:szCs w:val="20"/>
+          <w:lang w:val="en-GB" w:eastAsia="es-ES"/>
+          <w14:ligatures w14:val="none"/>
+        </w:rPr>
+      </w:pPr>
+      <w:r>
+        <w:rPr>
+          <w:rFonts w:ascii="Courier New" w:eastAsia="Times New Roman" w:hAnsi="Courier New" w:cs="Courier New"/>
+          <w:color w:val="ED94FF"/>
+          <w:kern w:val="0"/>
+          <w:sz w:val="20"/>
+          <w:szCs w:val="20"/>
+          <w:lang w:val="en-GB" w:eastAsia="es-ES"/>
+          <w14:ligatures w14:val="none"/>
+        </w:rPr>
+        <w:t xml:space="preserve">sprite </w:t>
+      </w:r>
+      <w:r>
+        <w:rPr>
+          <w:rFonts w:ascii="Courier New" w:eastAsia="Times New Roman" w:hAnsi="Courier New" w:cs="Courier New"/>
+          <w:color w:val="EBEBEB"/>
+          <w:kern w:val="0"/>
+          <w:sz w:val="20"/>
+          <w:szCs w:val="20"/>
+          <w:lang w:val="en-GB" w:eastAsia="es-ES"/>
+          <w14:ligatures w14:val="none"/>
+        </w:rPr>
+        <w:t xml:space="preserve">= </w:t>
+      </w:r>
+      <w:proofErr w:type="spellStart"/>
+      <w:r>
+        <w:rPr>
+          <w:rFonts w:ascii="Courier New" w:eastAsia="Times New Roman" w:hAnsi="Courier New" w:cs="Courier New"/>
+          <w:color w:val="FFFFFF"/>
+          <w:kern w:val="0"/>
+          <w:sz w:val="20"/>
+          <w:szCs w:val="20"/>
+          <w:lang w:val="en-GB" w:eastAsia="es-ES"/>
+          <w14:ligatures w14:val="none"/>
+        </w:rPr>
+        <w:t>spriteSheet</w:t>
+      </w:r>
+      <w:r>
+        <w:rPr>
+          <w:rFonts w:ascii="Courier New" w:eastAsia="Times New Roman" w:hAnsi="Courier New" w:cs="Courier New"/>
+          <w:color w:val="EBEBEB"/>
+          <w:kern w:val="0"/>
+          <w:sz w:val="20"/>
+          <w:szCs w:val="20"/>
+          <w:lang w:val="en-GB" w:eastAsia="es-ES"/>
+          <w14:ligatures w14:val="none"/>
+        </w:rPr>
+        <w:t>.getSubimage</w:t>
+      </w:r>
+      <w:proofErr w:type="spellEnd"/>
+      <w:r>
+        <w:rPr>
+          <w:rFonts w:ascii="Courier New" w:eastAsia="Times New Roman" w:hAnsi="Courier New" w:cs="Courier New"/>
+          <w:color w:val="EBEBEB"/>
+          <w:kern w:val="0"/>
+          <w:sz w:val="20"/>
+          <w:szCs w:val="20"/>
+          <w:lang w:val="en-GB" w:eastAsia="es-ES"/>
+          <w14:ligatures w14:val="none"/>
+        </w:rPr>
+        <w:t>(</w:t>
+      </w:r>
+      <w:proofErr w:type="spellStart"/>
+      <w:r>
+        <w:rPr>
+          <w:rFonts w:ascii="Courier New" w:eastAsia="Times New Roman" w:hAnsi="Courier New" w:cs="Courier New"/>
+          <w:color w:val="FFFFFF"/>
+          <w:kern w:val="0"/>
+          <w:sz w:val="20"/>
+          <w:szCs w:val="20"/>
+          <w:lang w:val="en-GB" w:eastAsia="es-ES"/>
+          <w14:ligatures w14:val="none"/>
+        </w:rPr>
+        <w:t>topXCoordinate</w:t>
+      </w:r>
+      <w:proofErr w:type="spellEnd"/>
+      <w:r>
+        <w:rPr>
+          <w:rFonts w:ascii="Courier New" w:eastAsia="Times New Roman" w:hAnsi="Courier New" w:cs="Courier New"/>
+          <w:b/>
+          <w:bCs/>
+          <w:color w:val="ED864A"/>
+          <w:kern w:val="0"/>
+          <w:sz w:val="20"/>
+          <w:szCs w:val="20"/>
+          <w:lang w:val="en-GB" w:eastAsia="es-ES"/>
+          <w14:ligatures w14:val="none"/>
+        </w:rPr>
+        <w:t xml:space="preserve">, </w:t>
+      </w:r>
+      <w:proofErr w:type="spellStart"/>
+      <w:r>
+        <w:rPr>
+          <w:rFonts w:ascii="Courier New" w:eastAsia="Times New Roman" w:hAnsi="Courier New" w:cs="Courier New"/>
+          <w:color w:val="FFFFFF"/>
+          <w:kern w:val="0"/>
+          <w:sz w:val="20"/>
+          <w:szCs w:val="20"/>
+          <w:lang w:val="en-GB" w:eastAsia="es-ES"/>
+          <w14:ligatures w14:val="none"/>
+        </w:rPr>
+        <w:t>topYCoordinate</w:t>
+      </w:r>
+      <w:proofErr w:type="spellEnd"/>
+      <w:r>
+        <w:rPr>
+          <w:rFonts w:ascii="Courier New" w:eastAsia="Times New Roman" w:hAnsi="Courier New" w:cs="Courier New"/>
+          <w:b/>
+          <w:bCs/>
+          <w:color w:val="ED864A"/>
+          <w:kern w:val="0"/>
+          <w:sz w:val="20"/>
+          <w:szCs w:val="20"/>
+          <w:lang w:val="en-GB" w:eastAsia="es-ES"/>
+          <w14:ligatures w14:val="none"/>
+        </w:rPr>
+        <w:t xml:space="preserve">, </w:t>
+      </w:r>
+      <w:proofErr w:type="spellStart"/>
+      <w:r>
+        <w:rPr>
+          <w:rFonts w:ascii="Courier New" w:eastAsia="Times New Roman" w:hAnsi="Courier New" w:cs="Courier New"/>
+          <w:color w:val="FFFFFF"/>
+          <w:kern w:val="0"/>
+          <w:sz w:val="20"/>
+          <w:szCs w:val="20"/>
+          <w:lang w:val="en-GB" w:eastAsia="es-ES"/>
+          <w14:ligatures w14:val="none"/>
+        </w:rPr>
+        <w:t>spriteSide</w:t>
+      </w:r>
+      <w:proofErr w:type="spellEnd"/>
+      <w:r>
+        <w:rPr>
+          <w:rFonts w:ascii="Courier New" w:eastAsia="Times New Roman" w:hAnsi="Courier New" w:cs="Courier New"/>
+          <w:b/>
+          <w:bCs/>
+          <w:color w:val="ED864A"/>
+          <w:kern w:val="0"/>
+          <w:sz w:val="20"/>
+          <w:szCs w:val="20"/>
+          <w:lang w:val="en-GB" w:eastAsia="es-ES"/>
+          <w14:ligatures w14:val="none"/>
+        </w:rPr>
+        <w:t xml:space="preserve">, </w:t>
+      </w:r>
+      <w:proofErr w:type="spellStart"/>
+      <w:r>
+        <w:rPr>
+          <w:rFonts w:ascii="Courier New" w:eastAsia="Times New Roman" w:hAnsi="Courier New" w:cs="Courier New"/>
+          <w:color w:val="FFFFFF"/>
+          <w:kern w:val="0"/>
+          <w:sz w:val="20"/>
+          <w:szCs w:val="20"/>
+          <w:lang w:val="en-GB" w:eastAsia="es-ES"/>
+          <w14:ligatures w14:val="none"/>
+        </w:rPr>
+        <w:t>spriteSide</w:t>
+      </w:r>
+      <w:proofErr w:type="spellEnd"/>
+      <w:r>
+        <w:rPr>
+          <w:rFonts w:ascii="Courier New" w:eastAsia="Times New Roman" w:hAnsi="Courier New" w:cs="Courier New"/>
+          <w:color w:val="EBEBEB"/>
+          <w:kern w:val="0"/>
+          <w:sz w:val="20"/>
+          <w:szCs w:val="20"/>
+          <w:lang w:val="en-GB" w:eastAsia="es-ES"/>
+          <w14:ligatures w14:val="none"/>
+        </w:rPr>
+        <w:t>)</w:t>
+      </w:r>
+      <w:r>
+        <w:rPr>
+          <w:rFonts w:ascii="Courier New" w:eastAsia="Times New Roman" w:hAnsi="Courier New" w:cs="Courier New"/>
+          <w:b/>
+          <w:bCs/>
+          <w:color w:val="ED864A"/>
+          <w:kern w:val="0"/>
+          <w:sz w:val="20"/>
+          <w:szCs w:val="20"/>
+          <w:lang w:val="en-GB" w:eastAsia="es-ES"/>
+          <w14:ligatures w14:val="none"/>
+        </w:rPr>
+        <w:t>;</w:t>
+      </w:r>
+    </w:p>
+    <w:p>
+      <w:pPr>
+        <w:pStyle w:val="Sinespaciado"/>
+        <w:rPr>
+          <w:lang w:val="en-GB"/>
+        </w:rPr>
+      </w:pPr>
     </w:p>
     <w:p>
       <w:pPr>
         <w:pStyle w:val="Sinespaciado"/>
       </w:pPr>
+      <w:r>
+        <w:t xml:space="preserve">Devuelve una </w:t>
+      </w:r>
       <w:proofErr w:type="spellStart"/>
       <w:r>
-        <w:rPr>
-          <w:b/>
-          <w:bCs/>
-        </w:rPr>
-        <w:t>topYCoordinate</w:t>
+        <w:t>subimagen</w:t>
       </w:r>
       <w:proofErr w:type="spellEnd"/>
       <w:r>
-        <w:t xml:space="preserve"> = 2</w:t>
-      </w:r>
-      <w:r>
-        <w:t xml:space="preserve"> </w:t>
+        <w:t xml:space="preserve"> definida por la </w:t>
+      </w:r>
+      <w:proofErr w:type="spellStart"/>
+      <w:r>
+        <w:t>region</w:t>
+      </w:r>
+      <w:proofErr w:type="spellEnd"/>
+      <w:r>
+        <w:t xml:space="preserve"> rectangular espec</w:t>
+      </w:r>
+      <w:r>
+        <w:t>ificada.</w:t>
+      </w:r>
+      <w:r>
+        <w:t xml:space="preserve">  </w:t>
       </w:r>
     </w:p>
     <w:p>
       <w:pPr>
         <w:pStyle w:val="Sinespaciado"/>
       </w:pPr>
-      <w:proofErr w:type="spellStart"/>
-      <w:r>
-        <w:rPr>
-          <w:b/>
-          <w:bCs/>
-        </w:rPr>
-        <w:t>spriteSide</w:t>
-      </w:r>
-      <w:proofErr w:type="spellEnd"/>
-      <w:r>
-        <w:t xml:space="preserve"> </w:t>
-      </w:r>
-      <w:r>
-        <w:t>=</w:t>
-      </w:r>
-      <w:r>
-        <w:t xml:space="preserve"> 16 </w:t>
-      </w:r>
-      <w:proofErr w:type="spellStart"/>
-      <w:r>
-        <w:t>pixels</w:t>
-      </w:r>
-      <w:proofErr w:type="spellEnd"/>
     </w:p>
     <w:p>
       <w:pPr>
@@ -3587,9 +3859,7 @@
         <w:spacing w:after="0" w:line="240" w:lineRule="auto"/>
         <w:rPr>
           <w:rFonts w:ascii="Courier New" w:eastAsia="Times New Roman" w:hAnsi="Courier New" w:cs="Courier New"/>
-          <w:b/>
-          <w:bCs/>
-          <w:color w:val="ED864A"/>
+          <w:color w:val="EBEBEB"/>
           <w:kern w:val="0"/>
           <w:sz w:val="20"/>
           <w:szCs w:val="20"/>
@@ -3600,6 +3870,69 @@
       <w:r>
         <w:rPr>
           <w:rFonts w:ascii="Courier New" w:eastAsia="Times New Roman" w:hAnsi="Courier New" w:cs="Courier New"/>
+          <w:color w:val="ED864A"/>
+          <w:kern w:val="0"/>
+          <w:sz w:val="20"/>
+          <w:szCs w:val="20"/>
+          <w:lang w:val="en-GB" w:eastAsia="es-ES"/>
+          <w14:ligatures w14:val="none"/>
+        </w:rPr>
+        <w:t xml:space="preserve">public int </w:t>
+      </w:r>
+      <w:proofErr w:type="spellStart"/>
+      <w:r>
+        <w:rPr>
+          <w:rFonts w:ascii="Courier New" w:eastAsia="Times New Roman" w:hAnsi="Courier New" w:cs="Courier New"/>
+          <w:color w:val="FFCF40"/>
+          <w:kern w:val="0"/>
+          <w:sz w:val="20"/>
+          <w:szCs w:val="20"/>
+          <w:lang w:val="en-GB" w:eastAsia="es-ES"/>
+          <w14:ligatures w14:val="none"/>
+        </w:rPr>
+        <w:t>getId</w:t>
+      </w:r>
+      <w:proofErr w:type="spellEnd"/>
+      <w:r>
+        <w:rPr>
+          <w:rFonts w:ascii="Courier New" w:eastAsia="Times New Roman" w:hAnsi="Courier New" w:cs="Courier New"/>
+          <w:color w:val="EBEBEB"/>
+          <w:kern w:val="0"/>
+          <w:sz w:val="20"/>
+          <w:szCs w:val="20"/>
+          <w:lang w:val="en-GB" w:eastAsia="es-ES"/>
+          <w14:ligatures w14:val="none"/>
+        </w:rPr>
+        <w:t>() {</w:t>
+      </w:r>
+      <w:r>
+        <w:rPr>
+          <w:rFonts w:ascii="Courier New" w:eastAsia="Times New Roman" w:hAnsi="Courier New" w:cs="Courier New"/>
+          <w:color w:val="EBEBEB"/>
+          <w:kern w:val="0"/>
+          <w:sz w:val="20"/>
+          <w:szCs w:val="20"/>
+          <w:lang w:val="en-GB" w:eastAsia="es-ES"/>
+          <w14:ligatures w14:val="none"/>
+        </w:rPr>
+        <w:br/>
+        <w:t xml:space="preserve">    </w:t>
+      </w:r>
+      <w:r>
+        <w:rPr>
+          <w:rFonts w:ascii="Courier New" w:eastAsia="Times New Roman" w:hAnsi="Courier New" w:cs="Courier New"/>
+          <w:color w:val="ED864A"/>
+          <w:kern w:val="0"/>
+          <w:sz w:val="20"/>
+          <w:szCs w:val="20"/>
+          <w:lang w:val="en-GB" w:eastAsia="es-ES"/>
+          <w14:ligatures w14:val="none"/>
+        </w:rPr>
+        <w:t xml:space="preserve">return </w:t>
+      </w:r>
+      <w:r>
+        <w:rPr>
+          <w:rFonts w:ascii="Courier New" w:eastAsia="Times New Roman" w:hAnsi="Courier New" w:cs="Courier New"/>
           <w:color w:val="ED94FF"/>
           <w:kern w:val="0"/>
           <w:sz w:val="20"/>
@@ -3607,19 +3940,83 @@
           <w:lang w:val="en-GB" w:eastAsia="es-ES"/>
           <w14:ligatures w14:val="none"/>
         </w:rPr>
-        <w:t xml:space="preserve">sprite </w:t>
-      </w:r>
-      <w:r>
-        <w:rPr>
-          <w:rFonts w:ascii="Courier New" w:eastAsia="Times New Roman" w:hAnsi="Courier New" w:cs="Courier New"/>
-          <w:color w:val="EBEBEB"/>
-          <w:kern w:val="0"/>
-          <w:sz w:val="20"/>
-          <w:szCs w:val="20"/>
-          <w:lang w:val="en-GB" w:eastAsia="es-ES"/>
-          <w14:ligatures w14:val="none"/>
-        </w:rPr>
-        <w:t xml:space="preserve">= </w:t>
+        <w:t>id</w:t>
+      </w:r>
+      <w:r>
+        <w:rPr>
+          <w:rFonts w:ascii="Courier New" w:eastAsia="Times New Roman" w:hAnsi="Courier New" w:cs="Courier New"/>
+          <w:b/>
+          <w:bCs/>
+          <w:color w:val="ED864A"/>
+          <w:kern w:val="0"/>
+          <w:sz w:val="20"/>
+          <w:szCs w:val="20"/>
+          <w:lang w:val="en-GB" w:eastAsia="es-ES"/>
+          <w14:ligatures w14:val="none"/>
+        </w:rPr>
+        <w:t>;</w:t>
+      </w:r>
+      <w:r>
+        <w:rPr>
+          <w:rFonts w:ascii="Courier New" w:eastAsia="Times New Roman" w:hAnsi="Courier New" w:cs="Courier New"/>
+          <w:b/>
+          <w:bCs/>
+          <w:color w:val="ED864A"/>
+          <w:kern w:val="0"/>
+          <w:sz w:val="20"/>
+          <w:szCs w:val="20"/>
+          <w:lang w:val="en-GB" w:eastAsia="es-ES"/>
+          <w14:ligatures w14:val="none"/>
+        </w:rPr>
+        <w:br/>
+      </w:r>
+      <w:r>
+        <w:rPr>
+          <w:rFonts w:ascii="Courier New" w:eastAsia="Times New Roman" w:hAnsi="Courier New" w:cs="Courier New"/>
+          <w:color w:val="EBEBEB"/>
+          <w:kern w:val="0"/>
+          <w:sz w:val="20"/>
+          <w:szCs w:val="20"/>
+          <w:lang w:val="en-GB" w:eastAsia="es-ES"/>
+          <w14:ligatures w14:val="none"/>
+        </w:rPr>
+        <w:t>}</w:t>
+      </w:r>
+      <w:r>
+        <w:rPr>
+          <w:rFonts w:ascii="Courier New" w:eastAsia="Times New Roman" w:hAnsi="Courier New" w:cs="Courier New"/>
+          <w:color w:val="EBEBEB"/>
+          <w:kern w:val="0"/>
+          <w:sz w:val="20"/>
+          <w:szCs w:val="20"/>
+          <w:lang w:val="en-GB" w:eastAsia="es-ES"/>
+          <w14:ligatures w14:val="none"/>
+        </w:rPr>
+        <w:br/>
+      </w:r>
+      <w:r>
+        <w:rPr>
+          <w:rFonts w:ascii="Courier New" w:eastAsia="Times New Roman" w:hAnsi="Courier New" w:cs="Courier New"/>
+          <w:color w:val="EBEBEB"/>
+          <w:kern w:val="0"/>
+          <w:sz w:val="20"/>
+          <w:szCs w:val="20"/>
+          <w:lang w:val="en-GB" w:eastAsia="es-ES"/>
+          <w14:ligatures w14:val="none"/>
+        </w:rPr>
+        <w:br/>
+      </w:r>
+      <w:r>
+        <w:rPr>
+          <w:rFonts w:ascii="Courier New" w:eastAsia="Times New Roman" w:hAnsi="Courier New" w:cs="Courier New"/>
+          <w:color w:val="ED864A"/>
+          <w:kern w:val="0"/>
+          <w:sz w:val="20"/>
+          <w:szCs w:val="20"/>
+          <w:lang w:val="en-GB" w:eastAsia="es-ES"/>
+          <w14:ligatures w14:val="none"/>
+        </w:rPr>
+        <w:t xml:space="preserve">public </w:t>
       </w:r>
       <w:proofErr w:type="spellStart"/>
       <w:r>
@@ -3632,142 +4029,83 @@
           <w:lang w:val="en-GB" w:eastAsia="es-ES"/>
           <w14:ligatures w14:val="none"/>
         </w:rPr>
-        <w:t>spriteSheet</w:t>
-      </w:r>
-      <w:r>
-        <w:rPr>
-          <w:rFonts w:ascii="Courier New" w:eastAsia="Times New Roman" w:hAnsi="Courier New" w:cs="Courier New"/>
-          <w:color w:val="EBEBEB"/>
-          <w:kern w:val="0"/>
-          <w:sz w:val="20"/>
-          <w:szCs w:val="20"/>
-          <w:lang w:val="en-GB" w:eastAsia="es-ES"/>
-          <w14:ligatures w14:val="none"/>
-        </w:rPr>
-        <w:t>.getSubimage</w:t>
+        <w:t>BufferedImage</w:t>
       </w:r>
       <w:proofErr w:type="spellEnd"/>
       <w:r>
         <w:rPr>
           <w:rFonts w:ascii="Courier New" w:eastAsia="Times New Roman" w:hAnsi="Courier New" w:cs="Courier New"/>
-          <w:color w:val="EBEBEB"/>
-          <w:kern w:val="0"/>
-          <w:sz w:val="20"/>
-          <w:szCs w:val="20"/>
-          <w:lang w:val="en-GB" w:eastAsia="es-ES"/>
-          <w14:ligatures w14:val="none"/>
-        </w:rPr>
-        <w:t>(</w:t>
+          <w:color w:val="FFFFFF"/>
+          <w:kern w:val="0"/>
+          <w:sz w:val="20"/>
+          <w:szCs w:val="20"/>
+          <w:lang w:val="en-GB" w:eastAsia="es-ES"/>
+          <w14:ligatures w14:val="none"/>
+        </w:rPr>
+        <w:t xml:space="preserve"> </w:t>
       </w:r>
       <w:proofErr w:type="spellStart"/>
       <w:r>
         <w:rPr>
           <w:rFonts w:ascii="Courier New" w:eastAsia="Times New Roman" w:hAnsi="Courier New" w:cs="Courier New"/>
-          <w:color w:val="FFFFFF"/>
-          <w:kern w:val="0"/>
-          <w:sz w:val="20"/>
-          <w:szCs w:val="20"/>
-          <w:lang w:val="en-GB" w:eastAsia="es-ES"/>
-          <w14:ligatures w14:val="none"/>
-        </w:rPr>
-        <w:t>topXCoordinate</w:t>
+          <w:color w:val="FFCF40"/>
+          <w:kern w:val="0"/>
+          <w:sz w:val="20"/>
+          <w:szCs w:val="20"/>
+          <w:lang w:val="en-GB" w:eastAsia="es-ES"/>
+          <w14:ligatures w14:val="none"/>
+        </w:rPr>
+        <w:t>getSprite</w:t>
       </w:r>
       <w:proofErr w:type="spellEnd"/>
       <w:r>
         <w:rPr>
           <w:rFonts w:ascii="Courier New" w:eastAsia="Times New Roman" w:hAnsi="Courier New" w:cs="Courier New"/>
-          <w:b/>
-          <w:bCs/>
-          <w:color w:val="ED864A"/>
-          <w:kern w:val="0"/>
-          <w:sz w:val="20"/>
-          <w:szCs w:val="20"/>
-          <w:lang w:val="en-GB" w:eastAsia="es-ES"/>
-          <w14:ligatures w14:val="none"/>
-        </w:rPr>
-        <w:t xml:space="preserve">, </w:t>
-      </w:r>
-      <w:proofErr w:type="spellStart"/>
-      <w:r>
-        <w:rPr>
-          <w:rFonts w:ascii="Courier New" w:eastAsia="Times New Roman" w:hAnsi="Courier New" w:cs="Courier New"/>
-          <w:color w:val="FFFFFF"/>
-          <w:kern w:val="0"/>
-          <w:sz w:val="20"/>
-          <w:szCs w:val="20"/>
-          <w:lang w:val="en-GB" w:eastAsia="es-ES"/>
-          <w14:ligatures w14:val="none"/>
-        </w:rPr>
-        <w:t>topYCoordinate</w:t>
-      </w:r>
-      <w:proofErr w:type="spellEnd"/>
-      <w:r>
-        <w:rPr>
-          <w:rFonts w:ascii="Courier New" w:eastAsia="Times New Roman" w:hAnsi="Courier New" w:cs="Courier New"/>
-          <w:b/>
-          <w:bCs/>
-          <w:color w:val="ED864A"/>
-          <w:kern w:val="0"/>
-          <w:sz w:val="20"/>
-          <w:szCs w:val="20"/>
-          <w:lang w:val="en-GB" w:eastAsia="es-ES"/>
-          <w14:ligatures w14:val="none"/>
-        </w:rPr>
-        <w:t xml:space="preserve">, </w:t>
-      </w:r>
-      <w:proofErr w:type="spellStart"/>
-      <w:r>
-        <w:rPr>
-          <w:rFonts w:ascii="Courier New" w:eastAsia="Times New Roman" w:hAnsi="Courier New" w:cs="Courier New"/>
-          <w:color w:val="FFFFFF"/>
-          <w:kern w:val="0"/>
-          <w:sz w:val="20"/>
-          <w:szCs w:val="20"/>
-          <w:lang w:val="en-GB" w:eastAsia="es-ES"/>
-          <w14:ligatures w14:val="none"/>
-        </w:rPr>
-        <w:t>spriteSide</w:t>
-      </w:r>
-      <w:proofErr w:type="spellEnd"/>
-      <w:r>
-        <w:rPr>
-          <w:rFonts w:ascii="Courier New" w:eastAsia="Times New Roman" w:hAnsi="Courier New" w:cs="Courier New"/>
-          <w:b/>
-          <w:bCs/>
-          <w:color w:val="ED864A"/>
-          <w:kern w:val="0"/>
-          <w:sz w:val="20"/>
-          <w:szCs w:val="20"/>
-          <w:lang w:val="en-GB" w:eastAsia="es-ES"/>
-          <w14:ligatures w14:val="none"/>
-        </w:rPr>
-        <w:t xml:space="preserve">, </w:t>
-      </w:r>
-      <w:proofErr w:type="spellStart"/>
-      <w:r>
-        <w:rPr>
-          <w:rFonts w:ascii="Courier New" w:eastAsia="Times New Roman" w:hAnsi="Courier New" w:cs="Courier New"/>
-          <w:color w:val="FFFFFF"/>
-          <w:kern w:val="0"/>
-          <w:sz w:val="20"/>
-          <w:szCs w:val="20"/>
-          <w:lang w:val="en-GB" w:eastAsia="es-ES"/>
-          <w14:ligatures w14:val="none"/>
-        </w:rPr>
-        <w:t>spriteSide</w:t>
-      </w:r>
-      <w:proofErr w:type="spellEnd"/>
-      <w:r>
-        <w:rPr>
-          <w:rFonts w:ascii="Courier New" w:eastAsia="Times New Roman" w:hAnsi="Courier New" w:cs="Courier New"/>
-          <w:color w:val="EBEBEB"/>
-          <w:kern w:val="0"/>
-          <w:sz w:val="20"/>
-          <w:szCs w:val="20"/>
-          <w:lang w:val="en-GB" w:eastAsia="es-ES"/>
-          <w14:ligatures w14:val="none"/>
-        </w:rPr>
-        <w:t>)</w:t>
+          <w:color w:val="EBEBEB"/>
+          <w:kern w:val="0"/>
+          <w:sz w:val="20"/>
+          <w:szCs w:val="20"/>
+          <w:lang w:val="en-GB" w:eastAsia="es-ES"/>
+          <w14:ligatures w14:val="none"/>
+        </w:rPr>
+        <w:t>() {</w:t>
+      </w:r>
+      <w:r>
+        <w:rPr>
+          <w:rFonts w:ascii="Courier New" w:eastAsia="Times New Roman" w:hAnsi="Courier New" w:cs="Courier New"/>
+          <w:color w:val="EBEBEB"/>
+          <w:kern w:val="0"/>
+          <w:sz w:val="20"/>
+          <w:szCs w:val="20"/>
+          <w:lang w:val="en-GB" w:eastAsia="es-ES"/>
+          <w14:ligatures w14:val="none"/>
+        </w:rPr>
+        <w:br/>
+        <w:t xml:space="preserve">    </w:t>
+      </w:r>
+      <w:r>
+        <w:rPr>
+          <w:rFonts w:ascii="Courier New" w:eastAsia="Times New Roman" w:hAnsi="Courier New" w:cs="Courier New"/>
+          <w:color w:val="ED864A"/>
+          <w:kern w:val="0"/>
+          <w:sz w:val="20"/>
+          <w:szCs w:val="20"/>
+          <w:lang w:val="en-GB" w:eastAsia="es-ES"/>
+          <w14:ligatures w14:val="none"/>
+        </w:rPr>
+        <w:t xml:space="preserve">return </w:t>
+      </w:r>
+      <w:r>
+        <w:rPr>
+          <w:rFonts w:ascii="Courier New" w:eastAsia="Times New Roman" w:hAnsi="Courier New" w:cs="Courier New"/>
+          <w:color w:val="ED94FF"/>
+          <w:kern w:val="0"/>
+          <w:sz w:val="20"/>
+          <w:szCs w:val="20"/>
+          <w:lang w:val="en-GB" w:eastAsia="es-ES"/>
+          <w14:ligatures w14:val="none"/>
+        </w:rPr>
+        <w:t>sprite</w:t>
       </w:r>
       <w:r>
         <w:rPr>
@@ -3782,6 +4120,32 @@
           <w14:ligatures w14:val="none"/>
         </w:rPr>
         <w:t>;</w:t>
+      </w:r>
+      <w:r>
+        <w:rPr>
+          <w:rFonts w:ascii="Courier New" w:eastAsia="Times New Roman" w:hAnsi="Courier New" w:cs="Courier New"/>
+          <w:b/>
+          <w:bCs/>
+          <w:color w:val="ED864A"/>
+          <w:kern w:val="0"/>
+          <w:sz w:val="20"/>
+          <w:szCs w:val="20"/>
+          <w:lang w:val="en-GB" w:eastAsia="es-ES"/>
+          <w14:ligatures w14:val="none"/>
+        </w:rPr>
+        <w:br/>
+      </w:r>
+      <w:r>
+        <w:rPr>
+          <w:rFonts w:ascii="Courier New" w:eastAsia="Times New Roman" w:hAnsi="Courier New" w:cs="Courier New"/>
+          <w:color w:val="EBEBEB"/>
+          <w:kern w:val="0"/>
+          <w:sz w:val="20"/>
+          <w:szCs w:val="20"/>
+          <w:lang w:val="en-GB" w:eastAsia="es-ES"/>
+          <w14:ligatures w14:val="none"/>
+        </w:rPr>
+        <w:t>}</w:t>
       </w:r>
     </w:p>
     <w:p>
@@ -3796,43 +4160,52 @@
       <w:pPr>
         <w:pStyle w:val="Sinespaciado"/>
       </w:pPr>
-      <w:r>
-        <w:t xml:space="preserve">Devuelve una </w:t>
-      </w:r>
       <w:proofErr w:type="spellStart"/>
       <w:r>
-        <w:t>subimagen</w:t>
+        <w:t>Getters</w:t>
       </w:r>
       <w:proofErr w:type="spellEnd"/>
       <w:r>
-        <w:t xml:space="preserve"> definida por la </w:t>
-      </w:r>
-      <w:proofErr w:type="spellStart"/>
-      <w:r>
-        <w:t>region</w:t>
-      </w:r>
-      <w:proofErr w:type="spellEnd"/>
-      <w:r>
-        <w:t xml:space="preserve"> rectangular espec</w:t>
-      </w:r>
-      <w:r>
-        <w:t>ificada.</w:t>
-      </w:r>
-      <w:r>
-        <w:t xml:space="preserve">  </w:t>
+        <w:t xml:space="preserve"> para los objetos i</w:t>
+      </w:r>
+      <w:r>
+        <w:t>d y sprite.</w:t>
       </w:r>
     </w:p>
     <w:p>
       <w:pPr>
         <w:pStyle w:val="Sinespaciado"/>
-        <w:rPr>
-          <w:lang w:val="en-GB"/>
-        </w:rPr>
       </w:pPr>
     </w:p>
     <w:p>
       <w:pPr>
         <w:pStyle w:val="Sinespaciado"/>
+      </w:pPr>
+    </w:p>
+    <w:p>
+      <w:pPr>
+        <w:pStyle w:val="Ttulo2"/>
+        <w:rPr>
+          <w:lang w:val="en-GB"/>
+        </w:rPr>
+      </w:pPr>
+      <w:r>
+        <w:rPr>
+          <w:lang w:val="en-GB"/>
+        </w:rPr>
+        <w:t xml:space="preserve">Clase </w:t>
+      </w:r>
+      <w:proofErr w:type="spellStart"/>
+      <w:r>
+        <w:rPr>
+          <w:lang w:val="en-GB"/>
+        </w:rPr>
+        <w:t>SpriteSheet</w:t>
+      </w:r>
+      <w:proofErr w:type="spellEnd"/>
+    </w:p>
+    <w:p>
+      <w:pPr>
         <w:rPr>
           <w:lang w:val="en-GB"/>
         </w:rPr>
@@ -3880,21 +4253,130 @@
           <w:lang w:val="en-GB" w:eastAsia="es-ES"/>
           <w14:ligatures w14:val="none"/>
         </w:rPr>
-        <w:t xml:space="preserve">public int </w:t>
+        <w:t xml:space="preserve">private final </w:t>
+      </w:r>
+      <w:r>
+        <w:rPr>
+          <w:rFonts w:ascii="Courier New" w:eastAsia="Times New Roman" w:hAnsi="Courier New" w:cs="Courier New"/>
+          <w:color w:val="FFFFFF"/>
+          <w:kern w:val="0"/>
+          <w:sz w:val="20"/>
+          <w:szCs w:val="20"/>
+          <w:lang w:val="en-GB" w:eastAsia="es-ES"/>
+          <w14:ligatures w14:val="none"/>
+        </w:rPr>
+        <w:t>Map</w:t>
+      </w:r>
+      <w:r>
+        <w:rPr>
+          <w:rFonts w:ascii="Courier New" w:eastAsia="Times New Roman" w:hAnsi="Courier New" w:cs="Courier New"/>
+          <w:color w:val="EBEBEB"/>
+          <w:kern w:val="0"/>
+          <w:sz w:val="20"/>
+          <w:szCs w:val="20"/>
+          <w:lang w:val="en-GB" w:eastAsia="es-ES"/>
+          <w14:ligatures w14:val="none"/>
+        </w:rPr>
+        <w:t>&lt;</w:t>
+      </w:r>
+      <w:r>
+        <w:rPr>
+          <w:rFonts w:ascii="Courier New" w:eastAsia="Times New Roman" w:hAnsi="Courier New" w:cs="Courier New"/>
+          <w:color w:val="FFFFFF"/>
+          <w:kern w:val="0"/>
+          <w:sz w:val="20"/>
+          <w:szCs w:val="20"/>
+          <w:lang w:val="en-GB" w:eastAsia="es-ES"/>
+          <w14:ligatures w14:val="none"/>
+        </w:rPr>
+        <w:t>String</w:t>
+      </w:r>
+      <w:r>
+        <w:rPr>
+          <w:rFonts w:ascii="Courier New" w:eastAsia="Times New Roman" w:hAnsi="Courier New" w:cs="Courier New"/>
+          <w:b/>
+          <w:bCs/>
+          <w:color w:val="ED864A"/>
+          <w:kern w:val="0"/>
+          <w:sz w:val="20"/>
+          <w:szCs w:val="20"/>
+          <w:lang w:val="en-GB" w:eastAsia="es-ES"/>
+          <w14:ligatures w14:val="none"/>
+        </w:rPr>
+        <w:t xml:space="preserve">, </w:t>
+      </w:r>
+      <w:r>
+        <w:rPr>
+          <w:rFonts w:ascii="Courier New" w:eastAsia="Times New Roman" w:hAnsi="Courier New" w:cs="Courier New"/>
+          <w:color w:val="ED864A"/>
+          <w:kern w:val="0"/>
+          <w:sz w:val="20"/>
+          <w:szCs w:val="20"/>
+          <w:lang w:val="en-GB" w:eastAsia="es-ES"/>
+          <w14:ligatures w14:val="none"/>
+        </w:rPr>
+        <w:t>int</w:t>
+      </w:r>
+      <w:r>
+        <w:rPr>
+          <w:rFonts w:ascii="Courier New" w:eastAsia="Times New Roman" w:hAnsi="Courier New" w:cs="Courier New"/>
+          <w:color w:val="EBEBEB"/>
+          <w:kern w:val="0"/>
+          <w:sz w:val="20"/>
+          <w:szCs w:val="20"/>
+          <w:lang w:val="en-GB" w:eastAsia="es-ES"/>
+          <w14:ligatures w14:val="none"/>
+        </w:rPr>
+        <w:t xml:space="preserve">[][]&gt; </w:t>
+      </w:r>
+      <w:r>
+        <w:rPr>
+          <w:rFonts w:ascii="Courier New" w:eastAsia="Times New Roman" w:hAnsi="Courier New" w:cs="Courier New"/>
+          <w:color w:val="ED94FF"/>
+          <w:kern w:val="0"/>
+          <w:sz w:val="20"/>
+          <w:szCs w:val="20"/>
+          <w:lang w:val="en-GB" w:eastAsia="es-ES"/>
+          <w14:ligatures w14:val="none"/>
+        </w:rPr>
+        <w:t xml:space="preserve">ID_ARRAY_MAP </w:t>
+      </w:r>
+      <w:r>
+        <w:rPr>
+          <w:rFonts w:ascii="Courier New" w:eastAsia="Times New Roman" w:hAnsi="Courier New" w:cs="Courier New"/>
+          <w:color w:val="EBEBEB"/>
+          <w:kern w:val="0"/>
+          <w:sz w:val="20"/>
+          <w:szCs w:val="20"/>
+          <w:lang w:val="en-GB" w:eastAsia="es-ES"/>
+          <w14:ligatures w14:val="none"/>
+        </w:rPr>
+        <w:t xml:space="preserve">= </w:t>
+      </w:r>
+      <w:r>
+        <w:rPr>
+          <w:rFonts w:ascii="Courier New" w:eastAsia="Times New Roman" w:hAnsi="Courier New" w:cs="Courier New"/>
+          <w:color w:val="ED864A"/>
+          <w:kern w:val="0"/>
+          <w:sz w:val="20"/>
+          <w:szCs w:val="20"/>
+          <w:lang w:val="en-GB" w:eastAsia="es-ES"/>
+          <w14:ligatures w14:val="none"/>
+        </w:rPr>
+        <w:t xml:space="preserve">new </w:t>
       </w:r>
       <w:proofErr w:type="spellStart"/>
-      <w:proofErr w:type="gramStart"/>
-      <w:r>
-        <w:rPr>
-          <w:rFonts w:ascii="Courier New" w:eastAsia="Times New Roman" w:hAnsi="Courier New" w:cs="Courier New"/>
-          <w:color w:val="FFCF40"/>
-          <w:kern w:val="0"/>
-          <w:sz w:val="20"/>
-          <w:szCs w:val="20"/>
-          <w:lang w:val="en-GB" w:eastAsia="es-ES"/>
-          <w14:ligatures w14:val="none"/>
-        </w:rPr>
-        <w:t>getId</w:t>
+      <w:r>
+        <w:rPr>
+          <w:rFonts w:ascii="Courier New" w:eastAsia="Times New Roman" w:hAnsi="Courier New" w:cs="Courier New"/>
+          <w:color w:val="EBEBEB"/>
+          <w:kern w:val="0"/>
+          <w:sz w:val="20"/>
+          <w:szCs w:val="20"/>
+          <w:lang w:val="en-GB" w:eastAsia="es-ES"/>
+          <w14:ligatures w14:val="none"/>
+        </w:rPr>
+        <w:t>LinkedHashMap</w:t>
       </w:r>
       <w:proofErr w:type="spellEnd"/>
       <w:r>
@@ -3907,25 +4389,28 @@
           <w:lang w:val="en-GB" w:eastAsia="es-ES"/>
           <w14:ligatures w14:val="none"/>
         </w:rPr>
-        <w:t>(</w:t>
-      </w:r>
-      <w:proofErr w:type="gramEnd"/>
-      <w:r>
-        <w:rPr>
-          <w:rFonts w:ascii="Courier New" w:eastAsia="Times New Roman" w:hAnsi="Courier New" w:cs="Courier New"/>
-          <w:color w:val="EBEBEB"/>
-          <w:kern w:val="0"/>
-          <w:sz w:val="20"/>
-          <w:szCs w:val="20"/>
-          <w:lang w:val="en-GB" w:eastAsia="es-ES"/>
-          <w14:ligatures w14:val="none"/>
-        </w:rPr>
-        <w:t>) {</w:t>
-      </w:r>
-      <w:r>
-        <w:rPr>
-          <w:rFonts w:ascii="Courier New" w:eastAsia="Times New Roman" w:hAnsi="Courier New" w:cs="Courier New"/>
-          <w:color w:val="EBEBEB"/>
+        <w:t>&lt;&gt;()</w:t>
+      </w:r>
+      <w:r>
+        <w:rPr>
+          <w:rFonts w:ascii="Courier New" w:eastAsia="Times New Roman" w:hAnsi="Courier New" w:cs="Courier New"/>
+          <w:b/>
+          <w:bCs/>
+          <w:color w:val="ED864A"/>
+          <w:kern w:val="0"/>
+          <w:sz w:val="20"/>
+          <w:szCs w:val="20"/>
+          <w:lang w:val="en-GB" w:eastAsia="es-ES"/>
+          <w14:ligatures w14:val="none"/>
+        </w:rPr>
+        <w:t>;</w:t>
+      </w:r>
+      <w:r>
+        <w:rPr>
+          <w:rFonts w:ascii="Courier New" w:eastAsia="Times New Roman" w:hAnsi="Courier New" w:cs="Courier New"/>
+          <w:b/>
+          <w:bCs/>
+          <w:color w:val="ED864A"/>
           <w:kern w:val="0"/>
           <w:sz w:val="20"/>
           <w:szCs w:val="20"/>
@@ -3933,19 +4418,94 @@
           <w14:ligatures w14:val="none"/>
         </w:rPr>
         <w:br/>
-        <w:t xml:space="preserve">    </w:t>
-      </w:r>
-      <w:r>
-        <w:rPr>
-          <w:rFonts w:ascii="Courier New" w:eastAsia="Times New Roman" w:hAnsi="Courier New" w:cs="Courier New"/>
-          <w:color w:val="ED864A"/>
-          <w:kern w:val="0"/>
-          <w:sz w:val="20"/>
-          <w:szCs w:val="20"/>
-          <w:lang w:val="en-GB" w:eastAsia="es-ES"/>
-          <w14:ligatures w14:val="none"/>
-        </w:rPr>
-        <w:t xml:space="preserve">return </w:t>
+      </w:r>
+      <w:r>
+        <w:rPr>
+          <w:rFonts w:ascii="Courier New" w:eastAsia="Times New Roman" w:hAnsi="Courier New" w:cs="Courier New"/>
+          <w:color w:val="ED864A"/>
+          <w:kern w:val="0"/>
+          <w:sz w:val="20"/>
+          <w:szCs w:val="20"/>
+          <w:lang w:val="en-GB" w:eastAsia="es-ES"/>
+          <w14:ligatures w14:val="none"/>
+        </w:rPr>
+        <w:t xml:space="preserve">private final </w:t>
+      </w:r>
+      <w:r>
+        <w:rPr>
+          <w:rFonts w:ascii="Courier New" w:eastAsia="Times New Roman" w:hAnsi="Courier New" w:cs="Courier New"/>
+          <w:color w:val="FFFFFF"/>
+          <w:kern w:val="0"/>
+          <w:sz w:val="20"/>
+          <w:szCs w:val="20"/>
+          <w:lang w:val="en-GB" w:eastAsia="es-ES"/>
+          <w14:ligatures w14:val="none"/>
+        </w:rPr>
+        <w:t>Map</w:t>
+      </w:r>
+      <w:r>
+        <w:rPr>
+          <w:rFonts w:ascii="Courier New" w:eastAsia="Times New Roman" w:hAnsi="Courier New" w:cs="Courier New"/>
+          <w:color w:val="EBEBEB"/>
+          <w:kern w:val="0"/>
+          <w:sz w:val="20"/>
+          <w:szCs w:val="20"/>
+          <w:lang w:val="en-GB" w:eastAsia="es-ES"/>
+          <w14:ligatures w14:val="none"/>
+        </w:rPr>
+        <w:t>&lt;</w:t>
+      </w:r>
+      <w:r>
+        <w:rPr>
+          <w:rFonts w:ascii="Courier New" w:eastAsia="Times New Roman" w:hAnsi="Courier New" w:cs="Courier New"/>
+          <w:color w:val="FFFFFF"/>
+          <w:kern w:val="0"/>
+          <w:sz w:val="20"/>
+          <w:szCs w:val="20"/>
+          <w:lang w:val="en-GB" w:eastAsia="es-ES"/>
+          <w14:ligatures w14:val="none"/>
+        </w:rPr>
+        <w:t>String</w:t>
+      </w:r>
+      <w:r>
+        <w:rPr>
+          <w:rFonts w:ascii="Courier New" w:eastAsia="Times New Roman" w:hAnsi="Courier New" w:cs="Courier New"/>
+          <w:b/>
+          <w:bCs/>
+          <w:color w:val="ED864A"/>
+          <w:kern w:val="0"/>
+          <w:sz w:val="20"/>
+          <w:szCs w:val="20"/>
+          <w:lang w:val="en-GB" w:eastAsia="es-ES"/>
+          <w14:ligatures w14:val="none"/>
+        </w:rPr>
+        <w:t xml:space="preserve">, </w:t>
+      </w:r>
+      <w:proofErr w:type="spellStart"/>
+      <w:r>
+        <w:rPr>
+          <w:rFonts w:ascii="Courier New" w:eastAsia="Times New Roman" w:hAnsi="Courier New" w:cs="Courier New"/>
+          <w:color w:val="FFFFFF"/>
+          <w:kern w:val="0"/>
+          <w:sz w:val="20"/>
+          <w:szCs w:val="20"/>
+          <w:lang w:val="en-GB" w:eastAsia="es-ES"/>
+          <w14:ligatures w14:val="none"/>
+        </w:rPr>
+        <w:t>BufferedImage</w:t>
+      </w:r>
+      <w:proofErr w:type="spellEnd"/>
+      <w:r>
+        <w:rPr>
+          <w:rFonts w:ascii="Courier New" w:eastAsia="Times New Roman" w:hAnsi="Courier New" w:cs="Courier New"/>
+          <w:color w:val="EBEBEB"/>
+          <w:kern w:val="0"/>
+          <w:sz w:val="20"/>
+          <w:szCs w:val="20"/>
+          <w:lang w:val="en-GB" w:eastAsia="es-ES"/>
+          <w14:ligatures w14:val="none"/>
+        </w:rPr>
+        <w:t xml:space="preserve">&gt; </w:t>
       </w:r>
       <w:r>
         <w:rPr>
@@ -3957,7 +4517,57 @@
           <w:lang w:val="en-GB" w:eastAsia="es-ES"/>
           <w14:ligatures w14:val="none"/>
         </w:rPr>
-        <w:t>id</w:t>
+        <w:t xml:space="preserve">LAYERS </w:t>
+      </w:r>
+      <w:r>
+        <w:rPr>
+          <w:rFonts w:ascii="Courier New" w:eastAsia="Times New Roman" w:hAnsi="Courier New" w:cs="Courier New"/>
+          <w:color w:val="EBEBEB"/>
+          <w:kern w:val="0"/>
+          <w:sz w:val="20"/>
+          <w:szCs w:val="20"/>
+          <w:lang w:val="en-GB" w:eastAsia="es-ES"/>
+          <w14:ligatures w14:val="none"/>
+        </w:rPr>
+        <w:t xml:space="preserve">= </w:t>
+      </w:r>
+      <w:r>
+        <w:rPr>
+          <w:rFonts w:ascii="Courier New" w:eastAsia="Times New Roman" w:hAnsi="Courier New" w:cs="Courier New"/>
+          <w:color w:val="ED864A"/>
+          <w:kern w:val="0"/>
+          <w:sz w:val="20"/>
+          <w:szCs w:val="20"/>
+          <w:lang w:val="en-GB" w:eastAsia="es-ES"/>
+          <w14:ligatures w14:val="none"/>
+        </w:rPr>
+        <w:t xml:space="preserve">new </w:t>
+      </w:r>
+      <w:proofErr w:type="spellStart"/>
+      <w:r>
+        <w:rPr>
+          <w:rFonts w:ascii="Courier New" w:eastAsia="Times New Roman" w:hAnsi="Courier New" w:cs="Courier New"/>
+          <w:color w:val="EBEBEB"/>
+          <w:kern w:val="0"/>
+          <w:sz w:val="20"/>
+          <w:szCs w:val="20"/>
+          <w:lang w:val="en-GB" w:eastAsia="es-ES"/>
+          <w14:ligatures w14:val="none"/>
+        </w:rPr>
+        <w:t>LinkedHashMap</w:t>
+      </w:r>
+      <w:proofErr w:type="spellEnd"/>
+      <w:r>
+        <w:rPr>
+          <w:rFonts w:ascii="Courier New" w:eastAsia="Times New Roman" w:hAnsi="Courier New" w:cs="Courier New"/>
+          <w:color w:val="EBEBEB"/>
+          <w:kern w:val="0"/>
+          <w:sz w:val="20"/>
+          <w:szCs w:val="20"/>
+          <w:lang w:val="en-GB" w:eastAsia="es-ES"/>
+          <w14:ligatures w14:val="none"/>
+        </w:rPr>
+        <w:t>&lt;&gt;()</w:t>
       </w:r>
       <w:r>
         <w:rPr>
@@ -3990,19 +4600,157 @@
       <w:r>
         <w:rPr>
           <w:rFonts w:ascii="Courier New" w:eastAsia="Times New Roman" w:hAnsi="Courier New" w:cs="Courier New"/>
-          <w:color w:val="EBEBEB"/>
-          <w:kern w:val="0"/>
-          <w:sz w:val="20"/>
-          <w:szCs w:val="20"/>
-          <w:lang w:val="en-GB" w:eastAsia="es-ES"/>
-          <w14:ligatures w14:val="none"/>
-        </w:rPr>
-        <w:t>}</w:t>
-      </w:r>
-      <w:r>
-        <w:rPr>
-          <w:rFonts w:ascii="Courier New" w:eastAsia="Times New Roman" w:hAnsi="Courier New" w:cs="Courier New"/>
-          <w:color w:val="EBEBEB"/>
+          <w:color w:val="ED864A"/>
+          <w:kern w:val="0"/>
+          <w:sz w:val="20"/>
+          <w:szCs w:val="20"/>
+          <w:lang w:val="en-GB" w:eastAsia="es-ES"/>
+          <w14:ligatures w14:val="none"/>
+        </w:rPr>
+        <w:t xml:space="preserve">private final </w:t>
+      </w:r>
+      <w:r>
+        <w:rPr>
+          <w:rFonts w:ascii="Courier New" w:eastAsia="Times New Roman" w:hAnsi="Courier New" w:cs="Courier New"/>
+          <w:color w:val="FFFFFF"/>
+          <w:kern w:val="0"/>
+          <w:sz w:val="20"/>
+          <w:szCs w:val="20"/>
+          <w:lang w:val="en-GB" w:eastAsia="es-ES"/>
+          <w14:ligatures w14:val="none"/>
+        </w:rPr>
+        <w:t>Map</w:t>
+      </w:r>
+      <w:r>
+        <w:rPr>
+          <w:rFonts w:ascii="Courier New" w:eastAsia="Times New Roman" w:hAnsi="Courier New" w:cs="Courier New"/>
+          <w:color w:val="EBEBEB"/>
+          <w:kern w:val="0"/>
+          <w:sz w:val="20"/>
+          <w:szCs w:val="20"/>
+          <w:lang w:val="en-GB" w:eastAsia="es-ES"/>
+          <w14:ligatures w14:val="none"/>
+        </w:rPr>
+        <w:t>&lt;</w:t>
+      </w:r>
+      <w:r>
+        <w:rPr>
+          <w:rFonts w:ascii="Courier New" w:eastAsia="Times New Roman" w:hAnsi="Courier New" w:cs="Courier New"/>
+          <w:color w:val="FFFFFF"/>
+          <w:kern w:val="0"/>
+          <w:sz w:val="20"/>
+          <w:szCs w:val="20"/>
+          <w:lang w:val="en-GB" w:eastAsia="es-ES"/>
+          <w14:ligatures w14:val="none"/>
+        </w:rPr>
+        <w:t>Integer</w:t>
+      </w:r>
+      <w:r>
+        <w:rPr>
+          <w:rFonts w:ascii="Courier New" w:eastAsia="Times New Roman" w:hAnsi="Courier New" w:cs="Courier New"/>
+          <w:b/>
+          <w:bCs/>
+          <w:color w:val="ED864A"/>
+          <w:kern w:val="0"/>
+          <w:sz w:val="20"/>
+          <w:szCs w:val="20"/>
+          <w:lang w:val="en-GB" w:eastAsia="es-ES"/>
+          <w14:ligatures w14:val="none"/>
+        </w:rPr>
+        <w:t xml:space="preserve">, </w:t>
+      </w:r>
+      <w:r>
+        <w:rPr>
+          <w:rFonts w:ascii="Courier New" w:eastAsia="Times New Roman" w:hAnsi="Courier New" w:cs="Courier New"/>
+          <w:color w:val="FFFFFF"/>
+          <w:kern w:val="0"/>
+          <w:sz w:val="20"/>
+          <w:szCs w:val="20"/>
+          <w:lang w:val="en-GB" w:eastAsia="es-ES"/>
+          <w14:ligatures w14:val="none"/>
+        </w:rPr>
+        <w:t>Sprite</w:t>
+      </w:r>
+      <w:r>
+        <w:rPr>
+          <w:rFonts w:ascii="Courier New" w:eastAsia="Times New Roman" w:hAnsi="Courier New" w:cs="Courier New"/>
+          <w:color w:val="EBEBEB"/>
+          <w:kern w:val="0"/>
+          <w:sz w:val="20"/>
+          <w:szCs w:val="20"/>
+          <w:lang w:val="en-GB" w:eastAsia="es-ES"/>
+          <w14:ligatures w14:val="none"/>
+        </w:rPr>
+        <w:t xml:space="preserve">&gt; </w:t>
+      </w:r>
+      <w:r>
+        <w:rPr>
+          <w:rFonts w:ascii="Courier New" w:eastAsia="Times New Roman" w:hAnsi="Courier New" w:cs="Courier New"/>
+          <w:color w:val="ED94FF"/>
+          <w:kern w:val="0"/>
+          <w:sz w:val="20"/>
+          <w:szCs w:val="20"/>
+          <w:lang w:val="en-GB" w:eastAsia="es-ES"/>
+          <w14:ligatures w14:val="none"/>
+        </w:rPr>
+        <w:t xml:space="preserve">SPRITES_HASMAP </w:t>
+      </w:r>
+      <w:r>
+        <w:rPr>
+          <w:rFonts w:ascii="Courier New" w:eastAsia="Times New Roman" w:hAnsi="Courier New" w:cs="Courier New"/>
+          <w:color w:val="EBEBEB"/>
+          <w:kern w:val="0"/>
+          <w:sz w:val="20"/>
+          <w:szCs w:val="20"/>
+          <w:lang w:val="en-GB" w:eastAsia="es-ES"/>
+          <w14:ligatures w14:val="none"/>
+        </w:rPr>
+        <w:t xml:space="preserve">= </w:t>
+      </w:r>
+      <w:r>
+        <w:rPr>
+          <w:rFonts w:ascii="Courier New" w:eastAsia="Times New Roman" w:hAnsi="Courier New" w:cs="Courier New"/>
+          <w:color w:val="ED864A"/>
+          <w:kern w:val="0"/>
+          <w:sz w:val="20"/>
+          <w:szCs w:val="20"/>
+          <w:lang w:val="en-GB" w:eastAsia="es-ES"/>
+          <w14:ligatures w14:val="none"/>
+        </w:rPr>
+        <w:t xml:space="preserve">new </w:t>
+      </w:r>
+      <w:r>
+        <w:rPr>
+          <w:rFonts w:ascii="Courier New" w:eastAsia="Times New Roman" w:hAnsi="Courier New" w:cs="Courier New"/>
+          <w:color w:val="EBEBEB"/>
+          <w:kern w:val="0"/>
+          <w:sz w:val="20"/>
+          <w:szCs w:val="20"/>
+          <w:lang w:val="en-GB" w:eastAsia="es-ES"/>
+          <w14:ligatures w14:val="none"/>
+        </w:rPr>
+        <w:t>HashMap&lt;&gt;()</w:t>
+      </w:r>
+      <w:r>
+        <w:rPr>
+          <w:rFonts w:ascii="Courier New" w:eastAsia="Times New Roman" w:hAnsi="Courier New" w:cs="Courier New"/>
+          <w:b/>
+          <w:bCs/>
+          <w:color w:val="ED864A"/>
+          <w:kern w:val="0"/>
+          <w:sz w:val="20"/>
+          <w:szCs w:val="20"/>
+          <w:lang w:val="en-GB" w:eastAsia="es-ES"/>
+          <w14:ligatures w14:val="none"/>
+        </w:rPr>
+        <w:t>;</w:t>
+      </w:r>
+      <w:r>
+        <w:rPr>
+          <w:rFonts w:ascii="Courier New" w:eastAsia="Times New Roman" w:hAnsi="Courier New" w:cs="Courier New"/>
+          <w:b/>
+          <w:bCs/>
+          <w:color w:val="ED864A"/>
           <w:kern w:val="0"/>
           <w:sz w:val="20"/>
           <w:szCs w:val="20"/>
@@ -4014,7 +4762,145 @@
       <w:r>
         <w:rPr>
           <w:rFonts w:ascii="Courier New" w:eastAsia="Times New Roman" w:hAnsi="Courier New" w:cs="Courier New"/>
-          <w:color w:val="EBEBEB"/>
+          <w:color w:val="ED864A"/>
+          <w:kern w:val="0"/>
+          <w:sz w:val="20"/>
+          <w:szCs w:val="20"/>
+          <w:lang w:val="en-GB" w:eastAsia="es-ES"/>
+          <w14:ligatures w14:val="none"/>
+        </w:rPr>
+        <w:t xml:space="preserve">private final </w:t>
+      </w:r>
+      <w:r>
+        <w:rPr>
+          <w:rFonts w:ascii="Courier New" w:eastAsia="Times New Roman" w:hAnsi="Courier New" w:cs="Courier New"/>
+          <w:color w:val="FFFFFF"/>
+          <w:kern w:val="0"/>
+          <w:sz w:val="20"/>
+          <w:szCs w:val="20"/>
+          <w:lang w:val="en-GB" w:eastAsia="es-ES"/>
+          <w14:ligatures w14:val="none"/>
+        </w:rPr>
+        <w:t>List</w:t>
+      </w:r>
+      <w:r>
+        <w:rPr>
+          <w:rFonts w:ascii="Courier New" w:eastAsia="Times New Roman" w:hAnsi="Courier New" w:cs="Courier New"/>
+          <w:color w:val="EBEBEB"/>
+          <w:kern w:val="0"/>
+          <w:sz w:val="20"/>
+          <w:szCs w:val="20"/>
+          <w:lang w:val="en-GB" w:eastAsia="es-ES"/>
+          <w14:ligatures w14:val="none"/>
+        </w:rPr>
+        <w:t>&lt;</w:t>
+      </w:r>
+      <w:r>
+        <w:rPr>
+          <w:rFonts w:ascii="Courier New" w:eastAsia="Times New Roman" w:hAnsi="Courier New" w:cs="Courier New"/>
+          <w:color w:val="FFFFFF"/>
+          <w:kern w:val="0"/>
+          <w:sz w:val="20"/>
+          <w:szCs w:val="20"/>
+          <w:lang w:val="en-GB" w:eastAsia="es-ES"/>
+          <w14:ligatures w14:val="none"/>
+        </w:rPr>
+        <w:t>String</w:t>
+      </w:r>
+      <w:r>
+        <w:rPr>
+          <w:rFonts w:ascii="Courier New" w:eastAsia="Times New Roman" w:hAnsi="Courier New" w:cs="Courier New"/>
+          <w:color w:val="EBEBEB"/>
+          <w:kern w:val="0"/>
+          <w:sz w:val="20"/>
+          <w:szCs w:val="20"/>
+          <w:lang w:val="en-GB" w:eastAsia="es-ES"/>
+          <w14:ligatures w14:val="none"/>
+        </w:rPr>
+        <w:t xml:space="preserve">&gt; </w:t>
+      </w:r>
+      <w:r>
+        <w:rPr>
+          <w:rFonts w:ascii="Courier New" w:eastAsia="Times New Roman" w:hAnsi="Courier New" w:cs="Courier New"/>
+          <w:color w:val="ED94FF"/>
+          <w:kern w:val="0"/>
+          <w:sz w:val="20"/>
+          <w:szCs w:val="20"/>
+          <w:lang w:val="en-GB" w:eastAsia="es-ES"/>
+          <w14:ligatures w14:val="none"/>
+        </w:rPr>
+        <w:t xml:space="preserve">HIDDEN_LAYERS </w:t>
+      </w:r>
+      <w:r>
+        <w:rPr>
+          <w:rFonts w:ascii="Courier New" w:eastAsia="Times New Roman" w:hAnsi="Courier New" w:cs="Courier New"/>
+          <w:color w:val="EBEBEB"/>
+          <w:kern w:val="0"/>
+          <w:sz w:val="20"/>
+          <w:szCs w:val="20"/>
+          <w:lang w:val="en-GB" w:eastAsia="es-ES"/>
+          <w14:ligatures w14:val="none"/>
+        </w:rPr>
+        <w:t xml:space="preserve">= </w:t>
+      </w:r>
+      <w:r>
+        <w:rPr>
+          <w:rFonts w:ascii="Courier New" w:eastAsia="Times New Roman" w:hAnsi="Courier New" w:cs="Courier New"/>
+          <w:color w:val="ED864A"/>
+          <w:kern w:val="0"/>
+          <w:sz w:val="20"/>
+          <w:szCs w:val="20"/>
+          <w:lang w:val="en-GB" w:eastAsia="es-ES"/>
+          <w14:ligatures w14:val="none"/>
+        </w:rPr>
+        <w:t xml:space="preserve">new </w:t>
+      </w:r>
+      <w:proofErr w:type="spellStart"/>
+      <w:r>
+        <w:rPr>
+          <w:rFonts w:ascii="Courier New" w:eastAsia="Times New Roman" w:hAnsi="Courier New" w:cs="Courier New"/>
+          <w:color w:val="EBEBEB"/>
+          <w:kern w:val="0"/>
+          <w:sz w:val="20"/>
+          <w:szCs w:val="20"/>
+          <w:lang w:val="en-GB" w:eastAsia="es-ES"/>
+          <w14:ligatures w14:val="none"/>
+        </w:rPr>
+        <w:t>ArrayList</w:t>
+      </w:r>
+      <w:proofErr w:type="spellEnd"/>
+      <w:r>
+        <w:rPr>
+          <w:rFonts w:ascii="Courier New" w:eastAsia="Times New Roman" w:hAnsi="Courier New" w:cs="Courier New"/>
+          <w:color w:val="EBEBEB"/>
+          <w:kern w:val="0"/>
+          <w:sz w:val="20"/>
+          <w:szCs w:val="20"/>
+          <w:lang w:val="en-GB" w:eastAsia="es-ES"/>
+          <w14:ligatures w14:val="none"/>
+        </w:rPr>
+        <w:t>&lt;&gt;()</w:t>
+      </w:r>
+      <w:r>
+        <w:rPr>
+          <w:rFonts w:ascii="Courier New" w:eastAsia="Times New Roman" w:hAnsi="Courier New" w:cs="Courier New"/>
+          <w:b/>
+          <w:bCs/>
+          <w:color w:val="ED864A"/>
+          <w:kern w:val="0"/>
+          <w:sz w:val="20"/>
+          <w:szCs w:val="20"/>
+          <w:lang w:val="en-GB" w:eastAsia="es-ES"/>
+          <w14:ligatures w14:val="none"/>
+        </w:rPr>
+        <w:t>;</w:t>
+      </w:r>
+      <w:r>
+        <w:rPr>
+          <w:rFonts w:ascii="Courier New" w:eastAsia="Times New Roman" w:hAnsi="Courier New" w:cs="Courier New"/>
+          <w:b/>
+          <w:bCs/>
+          <w:color w:val="ED864A"/>
           <w:kern w:val="0"/>
           <w:sz w:val="20"/>
           <w:szCs w:val="20"/>
@@ -4033,7 +4919,7 @@
           <w:lang w:val="en-GB" w:eastAsia="es-ES"/>
           <w14:ligatures w14:val="none"/>
         </w:rPr>
-        <w:t xml:space="preserve">public </w:t>
+        <w:t xml:space="preserve">private final </w:t>
       </w:r>
       <w:proofErr w:type="spellStart"/>
       <w:r>
@@ -4061,36 +4947,196 @@
         </w:rPr>
         <w:t xml:space="preserve"> </w:t>
       </w:r>
+      <w:r>
+        <w:rPr>
+          <w:rFonts w:ascii="Courier New" w:eastAsia="Times New Roman" w:hAnsi="Courier New" w:cs="Courier New"/>
+          <w:color w:val="ED94FF"/>
+          <w:kern w:val="0"/>
+          <w:sz w:val="20"/>
+          <w:szCs w:val="20"/>
+          <w:lang w:val="en-GB" w:eastAsia="es-ES"/>
+          <w14:ligatures w14:val="none"/>
+        </w:rPr>
+        <w:t>POINTER_LAYER</w:t>
+      </w:r>
+      <w:r>
+        <w:rPr>
+          <w:rFonts w:ascii="Courier New" w:eastAsia="Times New Roman" w:hAnsi="Courier New" w:cs="Courier New"/>
+          <w:b/>
+          <w:bCs/>
+          <w:color w:val="ED864A"/>
+          <w:kern w:val="0"/>
+          <w:sz w:val="20"/>
+          <w:szCs w:val="20"/>
+          <w:lang w:val="en-GB" w:eastAsia="es-ES"/>
+          <w14:ligatures w14:val="none"/>
+        </w:rPr>
+        <w:t>;</w:t>
+      </w:r>
+      <w:r>
+        <w:rPr>
+          <w:rFonts w:ascii="Courier New" w:eastAsia="Times New Roman" w:hAnsi="Courier New" w:cs="Courier New"/>
+          <w:b/>
+          <w:bCs/>
+          <w:color w:val="ED864A"/>
+          <w:kern w:val="0"/>
+          <w:sz w:val="20"/>
+          <w:szCs w:val="20"/>
+          <w:lang w:val="en-GB" w:eastAsia="es-ES"/>
+          <w14:ligatures w14:val="none"/>
+        </w:rPr>
+        <w:br/>
+      </w:r>
+      <w:r>
+        <w:rPr>
+          <w:rFonts w:ascii="Courier New" w:eastAsia="Times New Roman" w:hAnsi="Courier New" w:cs="Courier New"/>
+          <w:color w:val="ED864A"/>
+          <w:kern w:val="0"/>
+          <w:sz w:val="20"/>
+          <w:szCs w:val="20"/>
+          <w:lang w:val="en-GB" w:eastAsia="es-ES"/>
+          <w14:ligatures w14:val="none"/>
+        </w:rPr>
+        <w:t xml:space="preserve">private final int </w:t>
+      </w:r>
+      <w:r>
+        <w:rPr>
+          <w:rFonts w:ascii="Courier New" w:eastAsia="Times New Roman" w:hAnsi="Courier New" w:cs="Courier New"/>
+          <w:color w:val="ED94FF"/>
+          <w:kern w:val="0"/>
+          <w:sz w:val="20"/>
+          <w:szCs w:val="20"/>
+          <w:lang w:val="en-GB" w:eastAsia="es-ES"/>
+          <w14:ligatures w14:val="none"/>
+        </w:rPr>
+        <w:t>INITIAL_CANVAS_SIZE</w:t>
+      </w:r>
+      <w:r>
+        <w:rPr>
+          <w:rFonts w:ascii="Courier New" w:eastAsia="Times New Roman" w:hAnsi="Courier New" w:cs="Courier New"/>
+          <w:b/>
+          <w:bCs/>
+          <w:color w:val="ED864A"/>
+          <w:kern w:val="0"/>
+          <w:sz w:val="20"/>
+          <w:szCs w:val="20"/>
+          <w:lang w:val="en-GB" w:eastAsia="es-ES"/>
+          <w14:ligatures w14:val="none"/>
+        </w:rPr>
+        <w:t>;</w:t>
+      </w:r>
+      <w:r>
+        <w:rPr>
+          <w:rFonts w:ascii="Courier New" w:eastAsia="Times New Roman" w:hAnsi="Courier New" w:cs="Courier New"/>
+          <w:b/>
+          <w:bCs/>
+          <w:color w:val="ED864A"/>
+          <w:kern w:val="0"/>
+          <w:sz w:val="20"/>
+          <w:szCs w:val="20"/>
+          <w:lang w:val="en-GB" w:eastAsia="es-ES"/>
+          <w14:ligatures w14:val="none"/>
+        </w:rPr>
+        <w:br/>
+      </w:r>
+      <w:r>
+        <w:rPr>
+          <w:rFonts w:ascii="Courier New" w:eastAsia="Times New Roman" w:hAnsi="Courier New" w:cs="Courier New"/>
+          <w:color w:val="ED864A"/>
+          <w:kern w:val="0"/>
+          <w:sz w:val="20"/>
+          <w:szCs w:val="20"/>
+          <w:lang w:val="en-GB" w:eastAsia="es-ES"/>
+          <w14:ligatures w14:val="none"/>
+        </w:rPr>
+        <w:t xml:space="preserve">private final int </w:t>
+      </w:r>
+      <w:r>
+        <w:rPr>
+          <w:rFonts w:ascii="Courier New" w:eastAsia="Times New Roman" w:hAnsi="Courier New" w:cs="Courier New"/>
+          <w:color w:val="ED94FF"/>
+          <w:kern w:val="0"/>
+          <w:sz w:val="20"/>
+          <w:szCs w:val="20"/>
+          <w:lang w:val="en-GB" w:eastAsia="es-ES"/>
+          <w14:ligatures w14:val="none"/>
+        </w:rPr>
+        <w:t>SPRITE_SIDE</w:t>
+      </w:r>
+      <w:r>
+        <w:rPr>
+          <w:rFonts w:ascii="Courier New" w:eastAsia="Times New Roman" w:hAnsi="Courier New" w:cs="Courier New"/>
+          <w:b/>
+          <w:bCs/>
+          <w:color w:val="ED864A"/>
+          <w:kern w:val="0"/>
+          <w:sz w:val="20"/>
+          <w:szCs w:val="20"/>
+          <w:lang w:val="en-GB" w:eastAsia="es-ES"/>
+          <w14:ligatures w14:val="none"/>
+        </w:rPr>
+        <w:t>;</w:t>
+      </w:r>
+      <w:r>
+        <w:rPr>
+          <w:rFonts w:ascii="Courier New" w:eastAsia="Times New Roman" w:hAnsi="Courier New" w:cs="Courier New"/>
+          <w:b/>
+          <w:bCs/>
+          <w:color w:val="ED864A"/>
+          <w:kern w:val="0"/>
+          <w:sz w:val="20"/>
+          <w:szCs w:val="20"/>
+          <w:lang w:val="en-GB" w:eastAsia="es-ES"/>
+          <w14:ligatures w14:val="none"/>
+        </w:rPr>
+        <w:br/>
+      </w:r>
+      <w:r>
+        <w:rPr>
+          <w:rFonts w:ascii="Courier New" w:eastAsia="Times New Roman" w:hAnsi="Courier New" w:cs="Courier New"/>
+          <w:color w:val="ED864A"/>
+          <w:kern w:val="0"/>
+          <w:sz w:val="20"/>
+          <w:szCs w:val="20"/>
+          <w:lang w:val="en-GB" w:eastAsia="es-ES"/>
+          <w14:ligatures w14:val="none"/>
+        </w:rPr>
+        <w:t xml:space="preserve">private int </w:t>
+      </w:r>
       <w:proofErr w:type="spellStart"/>
       <w:r>
         <w:rPr>
           <w:rFonts w:ascii="Courier New" w:eastAsia="Times New Roman" w:hAnsi="Courier New" w:cs="Courier New"/>
-          <w:color w:val="FFCF40"/>
-          <w:kern w:val="0"/>
-          <w:sz w:val="20"/>
-          <w:szCs w:val="20"/>
-          <w:lang w:val="en-GB" w:eastAsia="es-ES"/>
-          <w14:ligatures w14:val="none"/>
-        </w:rPr>
-        <w:t>getSprite</w:t>
+          <w:color w:val="ED94FF"/>
+          <w:kern w:val="0"/>
+          <w:sz w:val="20"/>
+          <w:szCs w:val="20"/>
+          <w:lang w:val="en-GB" w:eastAsia="es-ES"/>
+          <w14:ligatures w14:val="none"/>
+        </w:rPr>
+        <w:t>tilesInColumn</w:t>
       </w:r>
       <w:proofErr w:type="spellEnd"/>
       <w:r>
         <w:rPr>
           <w:rFonts w:ascii="Courier New" w:eastAsia="Times New Roman" w:hAnsi="Courier New" w:cs="Courier New"/>
-          <w:color w:val="EBEBEB"/>
-          <w:kern w:val="0"/>
-          <w:sz w:val="20"/>
-          <w:szCs w:val="20"/>
-          <w:lang w:val="en-GB" w:eastAsia="es-ES"/>
-          <w14:ligatures w14:val="none"/>
-        </w:rPr>
-        <w:t>() {</w:t>
-      </w:r>
-      <w:r>
-        <w:rPr>
-          <w:rFonts w:ascii="Courier New" w:eastAsia="Times New Roman" w:hAnsi="Courier New" w:cs="Courier New"/>
-          <w:color w:val="EBEBEB"/>
+          <w:b/>
+          <w:bCs/>
+          <w:color w:val="ED864A"/>
+          <w:kern w:val="0"/>
+          <w:sz w:val="20"/>
+          <w:szCs w:val="20"/>
+          <w:lang w:val="en-GB" w:eastAsia="es-ES"/>
+          <w14:ligatures w14:val="none"/>
+        </w:rPr>
+        <w:t>;</w:t>
+      </w:r>
+      <w:r>
+        <w:rPr>
+          <w:rFonts w:ascii="Courier New" w:eastAsia="Times New Roman" w:hAnsi="Courier New" w:cs="Courier New"/>
+          <w:b/>
+          <w:bCs/>
+          <w:color w:val="ED864A"/>
           <w:kern w:val="0"/>
           <w:sz w:val="20"/>
           <w:szCs w:val="20"/>
@@ -4098,20 +5144,20 @@
           <w14:ligatures w14:val="none"/>
         </w:rPr>
         <w:br/>
-        <w:t xml:space="preserve">    </w:t>
-      </w:r>
-      <w:r>
-        <w:rPr>
-          <w:rFonts w:ascii="Courier New" w:eastAsia="Times New Roman" w:hAnsi="Courier New" w:cs="Courier New"/>
-          <w:color w:val="ED864A"/>
-          <w:kern w:val="0"/>
-          <w:sz w:val="20"/>
-          <w:szCs w:val="20"/>
-          <w:lang w:val="en-GB" w:eastAsia="es-ES"/>
-          <w14:ligatures w14:val="none"/>
-        </w:rPr>
-        <w:t xml:space="preserve">return </w:t>
-      </w:r>
+      </w:r>
+      <w:r>
+        <w:rPr>
+          <w:rFonts w:ascii="Courier New" w:eastAsia="Times New Roman" w:hAnsi="Courier New" w:cs="Courier New"/>
+          <w:color w:val="ED864A"/>
+          <w:kern w:val="0"/>
+          <w:sz w:val="20"/>
+          <w:szCs w:val="20"/>
+          <w:lang w:val="en-GB" w:eastAsia="es-ES"/>
+          <w14:ligatures w14:val="none"/>
+        </w:rPr>
+        <w:t xml:space="preserve">private int </w:t>
+      </w:r>
+      <w:proofErr w:type="spellStart"/>
       <w:r>
         <w:rPr>
           <w:rFonts w:ascii="Courier New" w:eastAsia="Times New Roman" w:hAnsi="Courier New" w:cs="Courier New"/>
@@ -4122,8 +5168,9 @@
           <w:lang w:val="en-GB" w:eastAsia="es-ES"/>
           <w14:ligatures w14:val="none"/>
         </w:rPr>
-        <w:t>sprite</w:t>
-      </w:r>
+        <w:t>tilesInRow</w:t>
+      </w:r>
+      <w:proofErr w:type="spellEnd"/>
       <w:r>
         <w:rPr>
           <w:rFonts w:ascii="Courier New" w:eastAsia="Times New Roman" w:hAnsi="Courier New" w:cs="Courier New"/>
@@ -4155,1165 +5202,169 @@
       <w:r>
         <w:rPr>
           <w:rFonts w:ascii="Courier New" w:eastAsia="Times New Roman" w:hAnsi="Courier New" w:cs="Courier New"/>
-          <w:color w:val="EBEBEB"/>
-          <w:kern w:val="0"/>
-          <w:sz w:val="20"/>
-          <w:szCs w:val="20"/>
-          <w:lang w:val="en-GB" w:eastAsia="es-ES"/>
-          <w14:ligatures w14:val="none"/>
-        </w:rPr>
-        <w:t>}</w:t>
+          <w:color w:val="ED864A"/>
+          <w:kern w:val="0"/>
+          <w:sz w:val="20"/>
+          <w:szCs w:val="20"/>
+          <w:lang w:val="en-GB" w:eastAsia="es-ES"/>
+          <w14:ligatures w14:val="none"/>
+        </w:rPr>
+        <w:t xml:space="preserve">private </w:t>
+      </w:r>
+      <w:r>
+        <w:rPr>
+          <w:rFonts w:ascii="Courier New" w:eastAsia="Times New Roman" w:hAnsi="Courier New" w:cs="Courier New"/>
+          <w:color w:val="FFFFFF"/>
+          <w:kern w:val="0"/>
+          <w:sz w:val="20"/>
+          <w:szCs w:val="20"/>
+          <w:lang w:val="en-GB" w:eastAsia="es-ES"/>
+          <w14:ligatures w14:val="none"/>
+        </w:rPr>
+        <w:t xml:space="preserve">String </w:t>
+      </w:r>
+      <w:proofErr w:type="spellStart"/>
+      <w:r>
+        <w:rPr>
+          <w:rFonts w:ascii="Courier New" w:eastAsia="Times New Roman" w:hAnsi="Courier New" w:cs="Courier New"/>
+          <w:color w:val="ED94FF"/>
+          <w:kern w:val="0"/>
+          <w:sz w:val="20"/>
+          <w:szCs w:val="20"/>
+          <w:lang w:val="en-GB" w:eastAsia="es-ES"/>
+          <w14:ligatures w14:val="none"/>
+        </w:rPr>
+        <w:t>picturePath</w:t>
+      </w:r>
+      <w:proofErr w:type="spellEnd"/>
+      <w:r>
+        <w:rPr>
+          <w:rFonts w:ascii="Courier New" w:eastAsia="Times New Roman" w:hAnsi="Courier New" w:cs="Courier New"/>
+          <w:b/>
+          <w:bCs/>
+          <w:color w:val="ED864A"/>
+          <w:kern w:val="0"/>
+          <w:sz w:val="20"/>
+          <w:szCs w:val="20"/>
+          <w:lang w:val="en-GB" w:eastAsia="es-ES"/>
+          <w14:ligatures w14:val="none"/>
+        </w:rPr>
+        <w:t>;</w:t>
       </w:r>
     </w:p>
     <w:p>
       <w:pPr>
-        <w:pStyle w:val="Sinespaciado"/>
         <w:rPr>
           <w:lang w:val="en-GB"/>
         </w:rPr>
       </w:pPr>
     </w:p>
     <w:p>
-      <w:pPr>
-        <w:pStyle w:val="Sinespaciado"/>
-      </w:pPr>
+      <w:r>
+        <w:rPr>
+          <w:b/>
+          <w:bCs/>
+        </w:rPr>
+        <w:t>ID_ARRAY_MAP</w:t>
+      </w:r>
+      <w:r>
+        <w:t xml:space="preserve">: </w:t>
+      </w:r>
+      <w:r>
+        <w:t>El mapa encargado de vincular al nombre de cada capa de diseño, a un array bidimensional</w:t>
+      </w:r>
+      <w:r>
+        <w:t>. Este array será el encargado de almacenar el conjunto de</w:t>
+      </w:r>
+      <w:r>
+        <w:t xml:space="preserve"> </w:t>
+      </w:r>
       <w:proofErr w:type="spellStart"/>
       <w:r>
-        <w:t>Getters</w:t>
+        <w:t>ID</w:t>
+      </w:r>
+      <w:r>
+        <w:t>s</w:t>
       </w:r>
       <w:proofErr w:type="spellEnd"/>
       <w:r>
-        <w:t xml:space="preserve"> para los objetos i</w:t>
-      </w:r>
-      <w:r>
-        <w:t>d y sprite.</w:t>
+        <w:t xml:space="preserve"> de los sprite que forman el lienzo. Se explicará más adelante.</w:t>
+      </w:r>
+    </w:p>
+    <w:p>
+      <w:r>
+        <w:rPr>
+          <w:b/>
+          <w:bCs/>
+        </w:rPr>
+        <w:lastRenderedPageBreak/>
+        <w:t>LAYERS</w:t>
+      </w:r>
+      <w:r>
+        <w:t>: El mapa encargado de vincular al nombre de cada capa de diseño,</w:t>
+      </w:r>
+      <w:r>
+        <w:t xml:space="preserve"> el objeto </w:t>
+      </w:r>
+      <w:proofErr w:type="spellStart"/>
+      <w:r>
+        <w:t>BufferedImage</w:t>
+      </w:r>
+      <w:proofErr w:type="spellEnd"/>
+      <w:r>
+        <w:t xml:space="preserve"> de la misma.</w:t>
+      </w:r>
+    </w:p>
+    <w:p>
+      <w:r>
+        <w:rPr>
+          <w:b/>
+          <w:bCs/>
+        </w:rPr>
+        <w:t>SPRITES_HASMAP</w:t>
+      </w:r>
+      <w:r>
+        <w:t>: El mapa encargado de vincular cada sprite del sprite sheet, a una id.</w:t>
       </w:r>
     </w:p>
     <w:p>
       <w:pPr>
-        <w:pStyle w:val="Sinespaciado"/>
+        <w:rPr>
+          <w:b/>
+          <w:bCs/>
+        </w:rPr>
       </w:pPr>
+      <w:r>
+        <w:rPr>
+          <w:b/>
+          <w:bCs/>
+        </w:rPr>
+        <w:t>HIDDEN_LAYERS</w:t>
+      </w:r>
+      <w:r>
+        <w:t>: Este array contiene el no</w:t>
+      </w:r>
+      <w:r>
+        <w:t xml:space="preserve">mbre de aquellos </w:t>
+      </w:r>
+      <w:proofErr w:type="spellStart"/>
+      <w:r>
+        <w:t>mapass</w:t>
+      </w:r>
+      <w:proofErr w:type="spellEnd"/>
+      <w:r>
+        <w:t xml:space="preserve"> </w:t>
+      </w:r>
     </w:p>
     <w:p>
       <w:pPr>
-        <w:pStyle w:val="Sinespaciado"/>
+        <w:rPr>
+          <w:b/>
+          <w:bCs/>
+        </w:rPr>
       </w:pPr>
     </w:p>
-    <w:p>
-      <w:pPr>
-        <w:pStyle w:val="Ttulo2"/>
-      </w:pPr>
-      <w:r>
-        <w:t xml:space="preserve">Clase </w:t>
-      </w:r>
-      <w:proofErr w:type="spellStart"/>
-      <w:r>
-        <w:t>SpriteSheet</w:t>
-      </w:r>
-      <w:proofErr w:type="spellEnd"/>
-    </w:p>
     <w:p/>
-    <w:p>
-      <w:pPr>
-        <w:shd w:val="clear" w:color="auto" w:fill="131314"/>
-        <w:tabs>
-          <w:tab w:val="left" w:pos="916"/>
-          <w:tab w:val="left" w:pos="1832"/>
-          <w:tab w:val="left" w:pos="2748"/>
-          <w:tab w:val="left" w:pos="3664"/>
-          <w:tab w:val="left" w:pos="4580"/>
-          <w:tab w:val="left" w:pos="5496"/>
-          <w:tab w:val="left" w:pos="6412"/>
-          <w:tab w:val="left" w:pos="7328"/>
-          <w:tab w:val="left" w:pos="8244"/>
-          <w:tab w:val="left" w:pos="9160"/>
-          <w:tab w:val="left" w:pos="10076"/>
-          <w:tab w:val="left" w:pos="10992"/>
-          <w:tab w:val="left" w:pos="11908"/>
-          <w:tab w:val="left" w:pos="12824"/>
-          <w:tab w:val="left" w:pos="13740"/>
-          <w:tab w:val="left" w:pos="14656"/>
-        </w:tabs>
-        <w:spacing w:after="0" w:line="240" w:lineRule="auto"/>
-        <w:rPr>
-          <w:rFonts w:ascii="Courier New" w:eastAsia="Times New Roman" w:hAnsi="Courier New" w:cs="Courier New"/>
-          <w:color w:val="EBEBEB"/>
-          <w:kern w:val="0"/>
-          <w:sz w:val="20"/>
-          <w:szCs w:val="20"/>
-          <w:lang w:val="en-GB" w:eastAsia="es-ES"/>
-          <w14:ligatures w14:val="none"/>
-        </w:rPr>
-      </w:pPr>
-      <w:r>
-        <w:rPr>
-          <w:rFonts w:ascii="Courier New" w:eastAsia="Times New Roman" w:hAnsi="Courier New" w:cs="Courier New"/>
-          <w:color w:val="ED864A"/>
-          <w:kern w:val="0"/>
-          <w:sz w:val="20"/>
-          <w:szCs w:val="20"/>
-          <w:lang w:val="en-GB" w:eastAsia="es-ES"/>
-          <w14:ligatures w14:val="none"/>
-        </w:rPr>
-        <w:t xml:space="preserve">private final </w:t>
-      </w:r>
-      <w:r>
-        <w:rPr>
-          <w:rFonts w:ascii="Courier New" w:eastAsia="Times New Roman" w:hAnsi="Courier New" w:cs="Courier New"/>
-          <w:color w:val="FFFFFF"/>
-          <w:kern w:val="0"/>
-          <w:sz w:val="20"/>
-          <w:szCs w:val="20"/>
-          <w:lang w:val="en-GB" w:eastAsia="es-ES"/>
-          <w14:ligatures w14:val="none"/>
-        </w:rPr>
-        <w:t>Map</w:t>
-      </w:r>
-      <w:r>
-        <w:rPr>
-          <w:rFonts w:ascii="Courier New" w:eastAsia="Times New Roman" w:hAnsi="Courier New" w:cs="Courier New"/>
-          <w:color w:val="EBEBEB"/>
-          <w:kern w:val="0"/>
-          <w:sz w:val="20"/>
-          <w:szCs w:val="20"/>
-          <w:lang w:val="en-GB" w:eastAsia="es-ES"/>
-          <w14:ligatures w14:val="none"/>
-        </w:rPr>
-        <w:t>&lt;</w:t>
-      </w:r>
-      <w:r>
-        <w:rPr>
-          <w:rFonts w:ascii="Courier New" w:eastAsia="Times New Roman" w:hAnsi="Courier New" w:cs="Courier New"/>
-          <w:color w:val="FFFFFF"/>
-          <w:kern w:val="0"/>
-          <w:sz w:val="20"/>
-          <w:szCs w:val="20"/>
-          <w:lang w:val="en-GB" w:eastAsia="es-ES"/>
-          <w14:ligatures w14:val="none"/>
-        </w:rPr>
-        <w:t>String</w:t>
-      </w:r>
-      <w:r>
-        <w:rPr>
-          <w:rFonts w:ascii="Courier New" w:eastAsia="Times New Roman" w:hAnsi="Courier New" w:cs="Courier New"/>
-          <w:b/>
-          <w:bCs/>
-          <w:color w:val="ED864A"/>
-          <w:kern w:val="0"/>
-          <w:sz w:val="20"/>
-          <w:szCs w:val="20"/>
-          <w:lang w:val="en-GB" w:eastAsia="es-ES"/>
-          <w14:ligatures w14:val="none"/>
-        </w:rPr>
-        <w:t xml:space="preserve">, </w:t>
-      </w:r>
-      <w:r>
-        <w:rPr>
-          <w:rFonts w:ascii="Courier New" w:eastAsia="Times New Roman" w:hAnsi="Courier New" w:cs="Courier New"/>
-          <w:color w:val="ED864A"/>
-          <w:kern w:val="0"/>
-          <w:sz w:val="20"/>
-          <w:szCs w:val="20"/>
-          <w:lang w:val="en-GB" w:eastAsia="es-ES"/>
-          <w14:ligatures w14:val="none"/>
-        </w:rPr>
-        <w:t>int</w:t>
-      </w:r>
-      <w:r>
-        <w:rPr>
-          <w:rFonts w:ascii="Courier New" w:eastAsia="Times New Roman" w:hAnsi="Courier New" w:cs="Courier New"/>
-          <w:color w:val="EBEBEB"/>
-          <w:kern w:val="0"/>
-          <w:sz w:val="20"/>
-          <w:szCs w:val="20"/>
-          <w:lang w:val="en-GB" w:eastAsia="es-ES"/>
-          <w14:ligatures w14:val="none"/>
-        </w:rPr>
-        <w:t xml:space="preserve">[][]&gt; </w:t>
-      </w:r>
-      <w:r>
-        <w:rPr>
-          <w:rFonts w:ascii="Courier New" w:eastAsia="Times New Roman" w:hAnsi="Courier New" w:cs="Courier New"/>
-          <w:color w:val="ED94FF"/>
-          <w:kern w:val="0"/>
-          <w:sz w:val="20"/>
-          <w:szCs w:val="20"/>
-          <w:lang w:val="en-GB" w:eastAsia="es-ES"/>
-          <w14:ligatures w14:val="none"/>
-        </w:rPr>
-        <w:t xml:space="preserve">ID_ARRAY_MAP </w:t>
-      </w:r>
-      <w:r>
-        <w:rPr>
-          <w:rFonts w:ascii="Courier New" w:eastAsia="Times New Roman" w:hAnsi="Courier New" w:cs="Courier New"/>
-          <w:color w:val="EBEBEB"/>
-          <w:kern w:val="0"/>
-          <w:sz w:val="20"/>
-          <w:szCs w:val="20"/>
-          <w:lang w:val="en-GB" w:eastAsia="es-ES"/>
-          <w14:ligatures w14:val="none"/>
-        </w:rPr>
-        <w:t xml:space="preserve">= </w:t>
-      </w:r>
-      <w:r>
-        <w:rPr>
-          <w:rFonts w:ascii="Courier New" w:eastAsia="Times New Roman" w:hAnsi="Courier New" w:cs="Courier New"/>
-          <w:color w:val="ED864A"/>
-          <w:kern w:val="0"/>
-          <w:sz w:val="20"/>
-          <w:szCs w:val="20"/>
-          <w:lang w:val="en-GB" w:eastAsia="es-ES"/>
-          <w14:ligatures w14:val="none"/>
-        </w:rPr>
-        <w:t xml:space="preserve">new </w:t>
-      </w:r>
-      <w:proofErr w:type="spellStart"/>
-      <w:r>
-        <w:rPr>
-          <w:rFonts w:ascii="Courier New" w:eastAsia="Times New Roman" w:hAnsi="Courier New" w:cs="Courier New"/>
-          <w:color w:val="EBEBEB"/>
-          <w:kern w:val="0"/>
-          <w:sz w:val="20"/>
-          <w:szCs w:val="20"/>
-          <w:lang w:val="en-GB" w:eastAsia="es-ES"/>
-          <w14:ligatures w14:val="none"/>
-        </w:rPr>
-        <w:t>LinkedHashMap</w:t>
-      </w:r>
-      <w:proofErr w:type="spellEnd"/>
-      <w:r>
-        <w:rPr>
-          <w:rFonts w:ascii="Courier New" w:eastAsia="Times New Roman" w:hAnsi="Courier New" w:cs="Courier New"/>
-          <w:color w:val="EBEBEB"/>
-          <w:kern w:val="0"/>
-          <w:sz w:val="20"/>
-          <w:szCs w:val="20"/>
-          <w:lang w:val="en-GB" w:eastAsia="es-ES"/>
-          <w14:ligatures w14:val="none"/>
-        </w:rPr>
-        <w:t>&lt;&gt;()</w:t>
-      </w:r>
-      <w:r>
-        <w:rPr>
-          <w:rFonts w:ascii="Courier New" w:eastAsia="Times New Roman" w:hAnsi="Courier New" w:cs="Courier New"/>
-          <w:b/>
-          <w:bCs/>
-          <w:color w:val="ED864A"/>
-          <w:kern w:val="0"/>
-          <w:sz w:val="20"/>
-          <w:szCs w:val="20"/>
-          <w:lang w:val="en-GB" w:eastAsia="es-ES"/>
-          <w14:ligatures w14:val="none"/>
-        </w:rPr>
-        <w:t>;</w:t>
-      </w:r>
-      <w:r>
-        <w:rPr>
-          <w:rFonts w:ascii="Courier New" w:eastAsia="Times New Roman" w:hAnsi="Courier New" w:cs="Courier New"/>
-          <w:b/>
-          <w:bCs/>
-          <w:color w:val="ED864A"/>
-          <w:kern w:val="0"/>
-          <w:sz w:val="20"/>
-          <w:szCs w:val="20"/>
-          <w:lang w:val="en-GB" w:eastAsia="es-ES"/>
-          <w14:ligatures w14:val="none"/>
-        </w:rPr>
-        <w:br/>
-      </w:r>
-      <w:r>
-        <w:rPr>
-          <w:rFonts w:ascii="Courier New" w:eastAsia="Times New Roman" w:hAnsi="Courier New" w:cs="Courier New"/>
-          <w:color w:val="ED864A"/>
-          <w:kern w:val="0"/>
-          <w:sz w:val="20"/>
-          <w:szCs w:val="20"/>
-          <w:lang w:val="en-GB" w:eastAsia="es-ES"/>
-          <w14:ligatures w14:val="none"/>
-        </w:rPr>
-        <w:t xml:space="preserve">private final </w:t>
-      </w:r>
-      <w:r>
-        <w:rPr>
-          <w:rFonts w:ascii="Courier New" w:eastAsia="Times New Roman" w:hAnsi="Courier New" w:cs="Courier New"/>
-          <w:color w:val="FFFFFF"/>
-          <w:kern w:val="0"/>
-          <w:sz w:val="20"/>
-          <w:szCs w:val="20"/>
-          <w:lang w:val="en-GB" w:eastAsia="es-ES"/>
-          <w14:ligatures w14:val="none"/>
-        </w:rPr>
-        <w:t>Map</w:t>
-      </w:r>
-      <w:r>
-        <w:rPr>
-          <w:rFonts w:ascii="Courier New" w:eastAsia="Times New Roman" w:hAnsi="Courier New" w:cs="Courier New"/>
-          <w:color w:val="EBEBEB"/>
-          <w:kern w:val="0"/>
-          <w:sz w:val="20"/>
-          <w:szCs w:val="20"/>
-          <w:lang w:val="en-GB" w:eastAsia="es-ES"/>
-          <w14:ligatures w14:val="none"/>
-        </w:rPr>
-        <w:t>&lt;</w:t>
-      </w:r>
-      <w:r>
-        <w:rPr>
-          <w:rFonts w:ascii="Courier New" w:eastAsia="Times New Roman" w:hAnsi="Courier New" w:cs="Courier New"/>
-          <w:color w:val="FFFFFF"/>
-          <w:kern w:val="0"/>
-          <w:sz w:val="20"/>
-          <w:szCs w:val="20"/>
-          <w:lang w:val="en-GB" w:eastAsia="es-ES"/>
-          <w14:ligatures w14:val="none"/>
-        </w:rPr>
-        <w:t>String</w:t>
-      </w:r>
-      <w:r>
-        <w:rPr>
-          <w:rFonts w:ascii="Courier New" w:eastAsia="Times New Roman" w:hAnsi="Courier New" w:cs="Courier New"/>
-          <w:b/>
-          <w:bCs/>
-          <w:color w:val="ED864A"/>
-          <w:kern w:val="0"/>
-          <w:sz w:val="20"/>
-          <w:szCs w:val="20"/>
-          <w:lang w:val="en-GB" w:eastAsia="es-ES"/>
-          <w14:ligatures w14:val="none"/>
-        </w:rPr>
-        <w:t xml:space="preserve">, </w:t>
-      </w:r>
-      <w:proofErr w:type="spellStart"/>
-      <w:r>
-        <w:rPr>
-          <w:rFonts w:ascii="Courier New" w:eastAsia="Times New Roman" w:hAnsi="Courier New" w:cs="Courier New"/>
-          <w:color w:val="FFFFFF"/>
-          <w:kern w:val="0"/>
-          <w:sz w:val="20"/>
-          <w:szCs w:val="20"/>
-          <w:lang w:val="en-GB" w:eastAsia="es-ES"/>
-          <w14:ligatures w14:val="none"/>
-        </w:rPr>
-        <w:t>BufferedImage</w:t>
-      </w:r>
-      <w:proofErr w:type="spellEnd"/>
-      <w:r>
-        <w:rPr>
-          <w:rFonts w:ascii="Courier New" w:eastAsia="Times New Roman" w:hAnsi="Courier New" w:cs="Courier New"/>
-          <w:color w:val="EBEBEB"/>
-          <w:kern w:val="0"/>
-          <w:sz w:val="20"/>
-          <w:szCs w:val="20"/>
-          <w:lang w:val="en-GB" w:eastAsia="es-ES"/>
-          <w14:ligatures w14:val="none"/>
-        </w:rPr>
-        <w:t xml:space="preserve">&gt; </w:t>
-      </w:r>
-      <w:r>
-        <w:rPr>
-          <w:rFonts w:ascii="Courier New" w:eastAsia="Times New Roman" w:hAnsi="Courier New" w:cs="Courier New"/>
-          <w:color w:val="ED94FF"/>
-          <w:kern w:val="0"/>
-          <w:sz w:val="20"/>
-          <w:szCs w:val="20"/>
-          <w:lang w:val="en-GB" w:eastAsia="es-ES"/>
-          <w14:ligatures w14:val="none"/>
-        </w:rPr>
-        <w:t xml:space="preserve">LAYERS </w:t>
-      </w:r>
-      <w:r>
-        <w:rPr>
-          <w:rFonts w:ascii="Courier New" w:eastAsia="Times New Roman" w:hAnsi="Courier New" w:cs="Courier New"/>
-          <w:color w:val="EBEBEB"/>
-          <w:kern w:val="0"/>
-          <w:sz w:val="20"/>
-          <w:szCs w:val="20"/>
-          <w:lang w:val="en-GB" w:eastAsia="es-ES"/>
-          <w14:ligatures w14:val="none"/>
-        </w:rPr>
-        <w:t xml:space="preserve">= </w:t>
-      </w:r>
-      <w:r>
-        <w:rPr>
-          <w:rFonts w:ascii="Courier New" w:eastAsia="Times New Roman" w:hAnsi="Courier New" w:cs="Courier New"/>
-          <w:color w:val="ED864A"/>
-          <w:kern w:val="0"/>
-          <w:sz w:val="20"/>
-          <w:szCs w:val="20"/>
-          <w:lang w:val="en-GB" w:eastAsia="es-ES"/>
-          <w14:ligatures w14:val="none"/>
-        </w:rPr>
-        <w:t xml:space="preserve">new </w:t>
-      </w:r>
-      <w:proofErr w:type="spellStart"/>
-      <w:r>
-        <w:rPr>
-          <w:rFonts w:ascii="Courier New" w:eastAsia="Times New Roman" w:hAnsi="Courier New" w:cs="Courier New"/>
-          <w:color w:val="EBEBEB"/>
-          <w:kern w:val="0"/>
-          <w:sz w:val="20"/>
-          <w:szCs w:val="20"/>
-          <w:lang w:val="en-GB" w:eastAsia="es-ES"/>
-          <w14:ligatures w14:val="none"/>
-        </w:rPr>
-        <w:t>LinkedHashMap</w:t>
-      </w:r>
-      <w:proofErr w:type="spellEnd"/>
-      <w:r>
-        <w:rPr>
-          <w:rFonts w:ascii="Courier New" w:eastAsia="Times New Roman" w:hAnsi="Courier New" w:cs="Courier New"/>
-          <w:color w:val="EBEBEB"/>
-          <w:kern w:val="0"/>
-          <w:sz w:val="20"/>
-          <w:szCs w:val="20"/>
-          <w:lang w:val="en-GB" w:eastAsia="es-ES"/>
-          <w14:ligatures w14:val="none"/>
-        </w:rPr>
-        <w:t>&lt;&gt;()</w:t>
-      </w:r>
-      <w:r>
-        <w:rPr>
-          <w:rFonts w:ascii="Courier New" w:eastAsia="Times New Roman" w:hAnsi="Courier New" w:cs="Courier New"/>
-          <w:b/>
-          <w:bCs/>
-          <w:color w:val="ED864A"/>
-          <w:kern w:val="0"/>
-          <w:sz w:val="20"/>
-          <w:szCs w:val="20"/>
-          <w:lang w:val="en-GB" w:eastAsia="es-ES"/>
-          <w14:ligatures w14:val="none"/>
-        </w:rPr>
-        <w:t>;</w:t>
-      </w:r>
-      <w:r>
-        <w:rPr>
-          <w:rFonts w:ascii="Courier New" w:eastAsia="Times New Roman" w:hAnsi="Courier New" w:cs="Courier New"/>
-          <w:b/>
-          <w:bCs/>
-          <w:color w:val="ED864A"/>
-          <w:kern w:val="0"/>
-          <w:sz w:val="20"/>
-          <w:szCs w:val="20"/>
-          <w:lang w:val="en-GB" w:eastAsia="es-ES"/>
-          <w14:ligatures w14:val="none"/>
-        </w:rPr>
-        <w:br/>
-      </w:r>
-      <w:r>
-        <w:rPr>
-          <w:rFonts w:ascii="Courier New" w:eastAsia="Times New Roman" w:hAnsi="Courier New" w:cs="Courier New"/>
-          <w:color w:val="ED864A"/>
-          <w:kern w:val="0"/>
-          <w:sz w:val="20"/>
-          <w:szCs w:val="20"/>
-          <w:lang w:val="en-GB" w:eastAsia="es-ES"/>
-          <w14:ligatures w14:val="none"/>
-        </w:rPr>
-        <w:t xml:space="preserve">private final </w:t>
-      </w:r>
-      <w:r>
-        <w:rPr>
-          <w:rFonts w:ascii="Courier New" w:eastAsia="Times New Roman" w:hAnsi="Courier New" w:cs="Courier New"/>
-          <w:color w:val="FFFFFF"/>
-          <w:kern w:val="0"/>
-          <w:sz w:val="20"/>
-          <w:szCs w:val="20"/>
-          <w:lang w:val="en-GB" w:eastAsia="es-ES"/>
-          <w14:ligatures w14:val="none"/>
-        </w:rPr>
-        <w:t>Map</w:t>
-      </w:r>
-      <w:r>
-        <w:rPr>
-          <w:rFonts w:ascii="Courier New" w:eastAsia="Times New Roman" w:hAnsi="Courier New" w:cs="Courier New"/>
-          <w:color w:val="EBEBEB"/>
-          <w:kern w:val="0"/>
-          <w:sz w:val="20"/>
-          <w:szCs w:val="20"/>
-          <w:lang w:val="en-GB" w:eastAsia="es-ES"/>
-          <w14:ligatures w14:val="none"/>
-        </w:rPr>
-        <w:t>&lt;</w:t>
-      </w:r>
-      <w:r>
-        <w:rPr>
-          <w:rFonts w:ascii="Courier New" w:eastAsia="Times New Roman" w:hAnsi="Courier New" w:cs="Courier New"/>
-          <w:color w:val="FFFFFF"/>
-          <w:kern w:val="0"/>
-          <w:sz w:val="20"/>
-          <w:szCs w:val="20"/>
-          <w:lang w:val="en-GB" w:eastAsia="es-ES"/>
-          <w14:ligatures w14:val="none"/>
-        </w:rPr>
-        <w:t>Integer</w:t>
-      </w:r>
-      <w:r>
-        <w:rPr>
-          <w:rFonts w:ascii="Courier New" w:eastAsia="Times New Roman" w:hAnsi="Courier New" w:cs="Courier New"/>
-          <w:b/>
-          <w:bCs/>
-          <w:color w:val="ED864A"/>
-          <w:kern w:val="0"/>
-          <w:sz w:val="20"/>
-          <w:szCs w:val="20"/>
-          <w:lang w:val="en-GB" w:eastAsia="es-ES"/>
-          <w14:ligatures w14:val="none"/>
-        </w:rPr>
-        <w:t xml:space="preserve">, </w:t>
-      </w:r>
-      <w:r>
-        <w:rPr>
-          <w:rFonts w:ascii="Courier New" w:eastAsia="Times New Roman" w:hAnsi="Courier New" w:cs="Courier New"/>
-          <w:color w:val="FFFFFF"/>
-          <w:kern w:val="0"/>
-          <w:sz w:val="20"/>
-          <w:szCs w:val="20"/>
-          <w:lang w:val="en-GB" w:eastAsia="es-ES"/>
-          <w14:ligatures w14:val="none"/>
-        </w:rPr>
-        <w:t>Sprite</w:t>
-      </w:r>
-      <w:r>
-        <w:rPr>
-          <w:rFonts w:ascii="Courier New" w:eastAsia="Times New Roman" w:hAnsi="Courier New" w:cs="Courier New"/>
-          <w:color w:val="EBEBEB"/>
-          <w:kern w:val="0"/>
-          <w:sz w:val="20"/>
-          <w:szCs w:val="20"/>
-          <w:lang w:val="en-GB" w:eastAsia="es-ES"/>
-          <w14:ligatures w14:val="none"/>
-        </w:rPr>
-        <w:t xml:space="preserve">&gt; </w:t>
-      </w:r>
-      <w:r>
-        <w:rPr>
-          <w:rFonts w:ascii="Courier New" w:eastAsia="Times New Roman" w:hAnsi="Courier New" w:cs="Courier New"/>
-          <w:color w:val="ED94FF"/>
-          <w:kern w:val="0"/>
-          <w:sz w:val="20"/>
-          <w:szCs w:val="20"/>
-          <w:lang w:val="en-GB" w:eastAsia="es-ES"/>
-          <w14:ligatures w14:val="none"/>
-        </w:rPr>
-        <w:t xml:space="preserve">SPRITES_HASMAP </w:t>
-      </w:r>
-      <w:r>
-        <w:rPr>
-          <w:rFonts w:ascii="Courier New" w:eastAsia="Times New Roman" w:hAnsi="Courier New" w:cs="Courier New"/>
-          <w:color w:val="EBEBEB"/>
-          <w:kern w:val="0"/>
-          <w:sz w:val="20"/>
-          <w:szCs w:val="20"/>
-          <w:lang w:val="en-GB" w:eastAsia="es-ES"/>
-          <w14:ligatures w14:val="none"/>
-        </w:rPr>
-        <w:t xml:space="preserve">= </w:t>
-      </w:r>
-      <w:r>
-        <w:rPr>
-          <w:rFonts w:ascii="Courier New" w:eastAsia="Times New Roman" w:hAnsi="Courier New" w:cs="Courier New"/>
-          <w:color w:val="ED864A"/>
-          <w:kern w:val="0"/>
-          <w:sz w:val="20"/>
-          <w:szCs w:val="20"/>
-          <w:lang w:val="en-GB" w:eastAsia="es-ES"/>
-          <w14:ligatures w14:val="none"/>
-        </w:rPr>
-        <w:t xml:space="preserve">new </w:t>
-      </w:r>
-      <w:r>
-        <w:rPr>
-          <w:rFonts w:ascii="Courier New" w:eastAsia="Times New Roman" w:hAnsi="Courier New" w:cs="Courier New"/>
-          <w:color w:val="EBEBEB"/>
-          <w:kern w:val="0"/>
-          <w:sz w:val="20"/>
-          <w:szCs w:val="20"/>
-          <w:lang w:val="en-GB" w:eastAsia="es-ES"/>
-          <w14:ligatures w14:val="none"/>
-        </w:rPr>
-        <w:t>HashMap&lt;&gt;()</w:t>
-      </w:r>
-      <w:r>
-        <w:rPr>
-          <w:rFonts w:ascii="Courier New" w:eastAsia="Times New Roman" w:hAnsi="Courier New" w:cs="Courier New"/>
-          <w:b/>
-          <w:bCs/>
-          <w:color w:val="ED864A"/>
-          <w:kern w:val="0"/>
-          <w:sz w:val="20"/>
-          <w:szCs w:val="20"/>
-          <w:lang w:val="en-GB" w:eastAsia="es-ES"/>
-          <w14:ligatures w14:val="none"/>
-        </w:rPr>
-        <w:t>;</w:t>
-      </w:r>
-      <w:r>
-        <w:rPr>
-          <w:rFonts w:ascii="Courier New" w:eastAsia="Times New Roman" w:hAnsi="Courier New" w:cs="Courier New"/>
-          <w:b/>
-          <w:bCs/>
-          <w:color w:val="ED864A"/>
-          <w:kern w:val="0"/>
-          <w:sz w:val="20"/>
-          <w:szCs w:val="20"/>
-          <w:lang w:val="en-GB" w:eastAsia="es-ES"/>
-          <w14:ligatures w14:val="none"/>
-        </w:rPr>
-        <w:br/>
-      </w:r>
-      <w:r>
-        <w:rPr>
-          <w:rFonts w:ascii="Courier New" w:eastAsia="Times New Roman" w:hAnsi="Courier New" w:cs="Courier New"/>
-          <w:color w:val="ED864A"/>
-          <w:kern w:val="0"/>
-          <w:sz w:val="20"/>
-          <w:szCs w:val="20"/>
-          <w:lang w:val="en-GB" w:eastAsia="es-ES"/>
-          <w14:ligatures w14:val="none"/>
-        </w:rPr>
-        <w:t xml:space="preserve">private final </w:t>
-      </w:r>
-      <w:r>
-        <w:rPr>
-          <w:rFonts w:ascii="Courier New" w:eastAsia="Times New Roman" w:hAnsi="Courier New" w:cs="Courier New"/>
-          <w:color w:val="FFFFFF"/>
-          <w:kern w:val="0"/>
-          <w:sz w:val="20"/>
-          <w:szCs w:val="20"/>
-          <w:lang w:val="en-GB" w:eastAsia="es-ES"/>
-          <w14:ligatures w14:val="none"/>
-        </w:rPr>
-        <w:t>List</w:t>
-      </w:r>
-      <w:r>
-        <w:rPr>
-          <w:rFonts w:ascii="Courier New" w:eastAsia="Times New Roman" w:hAnsi="Courier New" w:cs="Courier New"/>
-          <w:color w:val="EBEBEB"/>
-          <w:kern w:val="0"/>
-          <w:sz w:val="20"/>
-          <w:szCs w:val="20"/>
-          <w:lang w:val="en-GB" w:eastAsia="es-ES"/>
-          <w14:ligatures w14:val="none"/>
-        </w:rPr>
-        <w:t>&lt;</w:t>
-      </w:r>
-      <w:r>
-        <w:rPr>
-          <w:rFonts w:ascii="Courier New" w:eastAsia="Times New Roman" w:hAnsi="Courier New" w:cs="Courier New"/>
-          <w:color w:val="FFFFFF"/>
-          <w:kern w:val="0"/>
-          <w:sz w:val="20"/>
-          <w:szCs w:val="20"/>
-          <w:lang w:val="en-GB" w:eastAsia="es-ES"/>
-          <w14:ligatures w14:val="none"/>
-        </w:rPr>
-        <w:t>String</w:t>
-      </w:r>
-      <w:r>
-        <w:rPr>
-          <w:rFonts w:ascii="Courier New" w:eastAsia="Times New Roman" w:hAnsi="Courier New" w:cs="Courier New"/>
-          <w:color w:val="EBEBEB"/>
-          <w:kern w:val="0"/>
-          <w:sz w:val="20"/>
-          <w:szCs w:val="20"/>
-          <w:lang w:val="en-GB" w:eastAsia="es-ES"/>
-          <w14:ligatures w14:val="none"/>
-        </w:rPr>
-        <w:t xml:space="preserve">&gt; </w:t>
-      </w:r>
-      <w:r>
-        <w:rPr>
-          <w:rFonts w:ascii="Courier New" w:eastAsia="Times New Roman" w:hAnsi="Courier New" w:cs="Courier New"/>
-          <w:color w:val="ED94FF"/>
-          <w:kern w:val="0"/>
-          <w:sz w:val="20"/>
-          <w:szCs w:val="20"/>
-          <w:lang w:val="en-GB" w:eastAsia="es-ES"/>
-          <w14:ligatures w14:val="none"/>
-        </w:rPr>
-        <w:t xml:space="preserve">HIDDEN_LAYERS </w:t>
-      </w:r>
-      <w:r>
-        <w:rPr>
-          <w:rFonts w:ascii="Courier New" w:eastAsia="Times New Roman" w:hAnsi="Courier New" w:cs="Courier New"/>
-          <w:color w:val="EBEBEB"/>
-          <w:kern w:val="0"/>
-          <w:sz w:val="20"/>
-          <w:szCs w:val="20"/>
-          <w:lang w:val="en-GB" w:eastAsia="es-ES"/>
-          <w14:ligatures w14:val="none"/>
-        </w:rPr>
-        <w:t xml:space="preserve">= </w:t>
-      </w:r>
-      <w:r>
-        <w:rPr>
-          <w:rFonts w:ascii="Courier New" w:eastAsia="Times New Roman" w:hAnsi="Courier New" w:cs="Courier New"/>
-          <w:color w:val="ED864A"/>
-          <w:kern w:val="0"/>
-          <w:sz w:val="20"/>
-          <w:szCs w:val="20"/>
-          <w:lang w:val="en-GB" w:eastAsia="es-ES"/>
-          <w14:ligatures w14:val="none"/>
-        </w:rPr>
-        <w:t xml:space="preserve">new </w:t>
-      </w:r>
-      <w:proofErr w:type="spellStart"/>
-      <w:r>
-        <w:rPr>
-          <w:rFonts w:ascii="Courier New" w:eastAsia="Times New Roman" w:hAnsi="Courier New" w:cs="Courier New"/>
-          <w:color w:val="EBEBEB"/>
-          <w:kern w:val="0"/>
-          <w:sz w:val="20"/>
-          <w:szCs w:val="20"/>
-          <w:lang w:val="en-GB" w:eastAsia="es-ES"/>
-          <w14:ligatures w14:val="none"/>
-        </w:rPr>
-        <w:t>ArrayList</w:t>
-      </w:r>
-      <w:proofErr w:type="spellEnd"/>
-      <w:r>
-        <w:rPr>
-          <w:rFonts w:ascii="Courier New" w:eastAsia="Times New Roman" w:hAnsi="Courier New" w:cs="Courier New"/>
-          <w:color w:val="EBEBEB"/>
-          <w:kern w:val="0"/>
-          <w:sz w:val="20"/>
-          <w:szCs w:val="20"/>
-          <w:lang w:val="en-GB" w:eastAsia="es-ES"/>
-          <w14:ligatures w14:val="none"/>
-        </w:rPr>
-        <w:t>&lt;&gt;()</w:t>
-      </w:r>
-      <w:r>
-        <w:rPr>
-          <w:rFonts w:ascii="Courier New" w:eastAsia="Times New Roman" w:hAnsi="Courier New" w:cs="Courier New"/>
-          <w:b/>
-          <w:bCs/>
-          <w:color w:val="ED864A"/>
-          <w:kern w:val="0"/>
-          <w:sz w:val="20"/>
-          <w:szCs w:val="20"/>
-          <w:lang w:val="en-GB" w:eastAsia="es-ES"/>
-          <w14:ligatures w14:val="none"/>
-        </w:rPr>
-        <w:t>;</w:t>
-      </w:r>
-      <w:r>
-        <w:rPr>
-          <w:rFonts w:ascii="Courier New" w:eastAsia="Times New Roman" w:hAnsi="Courier New" w:cs="Courier New"/>
-          <w:b/>
-          <w:bCs/>
-          <w:color w:val="ED864A"/>
-          <w:kern w:val="0"/>
-          <w:sz w:val="20"/>
-          <w:szCs w:val="20"/>
-          <w:lang w:val="en-GB" w:eastAsia="es-ES"/>
-          <w14:ligatures w14:val="none"/>
-        </w:rPr>
-        <w:br/>
-      </w:r>
-      <w:r>
-        <w:rPr>
-          <w:rFonts w:ascii="Courier New" w:eastAsia="Times New Roman" w:hAnsi="Courier New" w:cs="Courier New"/>
-          <w:color w:val="ED864A"/>
-          <w:kern w:val="0"/>
-          <w:sz w:val="20"/>
-          <w:szCs w:val="20"/>
-          <w:lang w:val="en-GB" w:eastAsia="es-ES"/>
-          <w14:ligatures w14:val="none"/>
-        </w:rPr>
-        <w:t xml:space="preserve">private final </w:t>
-      </w:r>
-      <w:proofErr w:type="spellStart"/>
-      <w:r>
-        <w:rPr>
-          <w:rFonts w:ascii="Courier New" w:eastAsia="Times New Roman" w:hAnsi="Courier New" w:cs="Courier New"/>
-          <w:color w:val="FFFFFF"/>
-          <w:kern w:val="0"/>
-          <w:sz w:val="20"/>
-          <w:szCs w:val="20"/>
-          <w:lang w:val="en-GB" w:eastAsia="es-ES"/>
-          <w14:ligatures w14:val="none"/>
-        </w:rPr>
-        <w:t>BufferedImage</w:t>
-      </w:r>
-      <w:proofErr w:type="spellEnd"/>
-      <w:r>
-        <w:rPr>
-          <w:rFonts w:ascii="Courier New" w:eastAsia="Times New Roman" w:hAnsi="Courier New" w:cs="Courier New"/>
-          <w:color w:val="FFFFFF"/>
-          <w:kern w:val="0"/>
-          <w:sz w:val="20"/>
-          <w:szCs w:val="20"/>
-          <w:lang w:val="en-GB" w:eastAsia="es-ES"/>
-          <w14:ligatures w14:val="none"/>
-        </w:rPr>
-        <w:t xml:space="preserve"> </w:t>
-      </w:r>
-      <w:r>
-        <w:rPr>
-          <w:rFonts w:ascii="Courier New" w:eastAsia="Times New Roman" w:hAnsi="Courier New" w:cs="Courier New"/>
-          <w:color w:val="ED94FF"/>
-          <w:kern w:val="0"/>
-          <w:sz w:val="20"/>
-          <w:szCs w:val="20"/>
-          <w:lang w:val="en-GB" w:eastAsia="es-ES"/>
-          <w14:ligatures w14:val="none"/>
-        </w:rPr>
-        <w:t>POINTER_LAYER</w:t>
-      </w:r>
-      <w:r>
-        <w:rPr>
-          <w:rFonts w:ascii="Courier New" w:eastAsia="Times New Roman" w:hAnsi="Courier New" w:cs="Courier New"/>
-          <w:b/>
-          <w:bCs/>
-          <w:color w:val="ED864A"/>
-          <w:kern w:val="0"/>
-          <w:sz w:val="20"/>
-          <w:szCs w:val="20"/>
-          <w:lang w:val="en-GB" w:eastAsia="es-ES"/>
-          <w14:ligatures w14:val="none"/>
-        </w:rPr>
-        <w:t>;</w:t>
-      </w:r>
-      <w:r>
-        <w:rPr>
-          <w:rFonts w:ascii="Courier New" w:eastAsia="Times New Roman" w:hAnsi="Courier New" w:cs="Courier New"/>
-          <w:b/>
-          <w:bCs/>
-          <w:color w:val="ED864A"/>
-          <w:kern w:val="0"/>
-          <w:sz w:val="20"/>
-          <w:szCs w:val="20"/>
-          <w:lang w:val="en-GB" w:eastAsia="es-ES"/>
-          <w14:ligatures w14:val="none"/>
-        </w:rPr>
-        <w:br/>
-      </w:r>
-      <w:r>
-        <w:rPr>
-          <w:rFonts w:ascii="Courier New" w:eastAsia="Times New Roman" w:hAnsi="Courier New" w:cs="Courier New"/>
-          <w:color w:val="ED864A"/>
-          <w:kern w:val="0"/>
-          <w:sz w:val="20"/>
-          <w:szCs w:val="20"/>
-          <w:lang w:val="en-GB" w:eastAsia="es-ES"/>
-          <w14:ligatures w14:val="none"/>
-        </w:rPr>
-        <w:t xml:space="preserve">private final int </w:t>
-      </w:r>
-      <w:r>
-        <w:rPr>
-          <w:rFonts w:ascii="Courier New" w:eastAsia="Times New Roman" w:hAnsi="Courier New" w:cs="Courier New"/>
-          <w:color w:val="ED94FF"/>
-          <w:kern w:val="0"/>
-          <w:sz w:val="20"/>
-          <w:szCs w:val="20"/>
-          <w:lang w:val="en-GB" w:eastAsia="es-ES"/>
-          <w14:ligatures w14:val="none"/>
-        </w:rPr>
-        <w:t>INITIAL_CANVAS_SIZE</w:t>
-      </w:r>
-      <w:r>
-        <w:rPr>
-          <w:rFonts w:ascii="Courier New" w:eastAsia="Times New Roman" w:hAnsi="Courier New" w:cs="Courier New"/>
-          <w:b/>
-          <w:bCs/>
-          <w:color w:val="ED864A"/>
-          <w:kern w:val="0"/>
-          <w:sz w:val="20"/>
-          <w:szCs w:val="20"/>
-          <w:lang w:val="en-GB" w:eastAsia="es-ES"/>
-          <w14:ligatures w14:val="none"/>
-        </w:rPr>
-        <w:t>;</w:t>
-      </w:r>
-      <w:r>
-        <w:rPr>
-          <w:rFonts w:ascii="Courier New" w:eastAsia="Times New Roman" w:hAnsi="Courier New" w:cs="Courier New"/>
-          <w:b/>
-          <w:bCs/>
-          <w:color w:val="ED864A"/>
-          <w:kern w:val="0"/>
-          <w:sz w:val="20"/>
-          <w:szCs w:val="20"/>
-          <w:lang w:val="en-GB" w:eastAsia="es-ES"/>
-          <w14:ligatures w14:val="none"/>
-        </w:rPr>
-        <w:br/>
-      </w:r>
-      <w:r>
-        <w:rPr>
-          <w:rFonts w:ascii="Courier New" w:eastAsia="Times New Roman" w:hAnsi="Courier New" w:cs="Courier New"/>
-          <w:color w:val="ED864A"/>
-          <w:kern w:val="0"/>
-          <w:sz w:val="20"/>
-          <w:szCs w:val="20"/>
-          <w:lang w:val="en-GB" w:eastAsia="es-ES"/>
-          <w14:ligatures w14:val="none"/>
-        </w:rPr>
-        <w:t xml:space="preserve">private final int </w:t>
-      </w:r>
-      <w:r>
-        <w:rPr>
-          <w:rFonts w:ascii="Courier New" w:eastAsia="Times New Roman" w:hAnsi="Courier New" w:cs="Courier New"/>
-          <w:color w:val="ED94FF"/>
-          <w:kern w:val="0"/>
-          <w:sz w:val="20"/>
-          <w:szCs w:val="20"/>
-          <w:lang w:val="en-GB" w:eastAsia="es-ES"/>
-          <w14:ligatures w14:val="none"/>
-        </w:rPr>
-        <w:t>SPRITE_SIDE</w:t>
-      </w:r>
-      <w:r>
-        <w:rPr>
-          <w:rFonts w:ascii="Courier New" w:eastAsia="Times New Roman" w:hAnsi="Courier New" w:cs="Courier New"/>
-          <w:b/>
-          <w:bCs/>
-          <w:color w:val="ED864A"/>
-          <w:kern w:val="0"/>
-          <w:sz w:val="20"/>
-          <w:szCs w:val="20"/>
-          <w:lang w:val="en-GB" w:eastAsia="es-ES"/>
-          <w14:ligatures w14:val="none"/>
-        </w:rPr>
-        <w:t>;</w:t>
-      </w:r>
-      <w:r>
-        <w:rPr>
-          <w:rFonts w:ascii="Courier New" w:eastAsia="Times New Roman" w:hAnsi="Courier New" w:cs="Courier New"/>
-          <w:b/>
-          <w:bCs/>
-          <w:color w:val="ED864A"/>
-          <w:kern w:val="0"/>
-          <w:sz w:val="20"/>
-          <w:szCs w:val="20"/>
-          <w:lang w:val="en-GB" w:eastAsia="es-ES"/>
-          <w14:ligatures w14:val="none"/>
-        </w:rPr>
-        <w:br/>
-      </w:r>
-      <w:r>
-        <w:rPr>
-          <w:rFonts w:ascii="Courier New" w:eastAsia="Times New Roman" w:hAnsi="Courier New" w:cs="Courier New"/>
-          <w:color w:val="ED864A"/>
-          <w:kern w:val="0"/>
-          <w:sz w:val="20"/>
-          <w:szCs w:val="20"/>
-          <w:lang w:val="en-GB" w:eastAsia="es-ES"/>
-          <w14:ligatures w14:val="none"/>
-        </w:rPr>
-        <w:t xml:space="preserve">private int </w:t>
-      </w:r>
-      <w:proofErr w:type="spellStart"/>
-      <w:r>
-        <w:rPr>
-          <w:rFonts w:ascii="Courier New" w:eastAsia="Times New Roman" w:hAnsi="Courier New" w:cs="Courier New"/>
-          <w:color w:val="ED94FF"/>
-          <w:kern w:val="0"/>
-          <w:sz w:val="20"/>
-          <w:szCs w:val="20"/>
-          <w:lang w:val="en-GB" w:eastAsia="es-ES"/>
-          <w14:ligatures w14:val="none"/>
-        </w:rPr>
-        <w:t>tilesInColumn</w:t>
-      </w:r>
-      <w:proofErr w:type="spellEnd"/>
-      <w:r>
-        <w:rPr>
-          <w:rFonts w:ascii="Courier New" w:eastAsia="Times New Roman" w:hAnsi="Courier New" w:cs="Courier New"/>
-          <w:b/>
-          <w:bCs/>
-          <w:color w:val="ED864A"/>
-          <w:kern w:val="0"/>
-          <w:sz w:val="20"/>
-          <w:szCs w:val="20"/>
-          <w:lang w:val="en-GB" w:eastAsia="es-ES"/>
-          <w14:ligatures w14:val="none"/>
-        </w:rPr>
-        <w:t>;</w:t>
-      </w:r>
-      <w:r>
-        <w:rPr>
-          <w:rFonts w:ascii="Courier New" w:eastAsia="Times New Roman" w:hAnsi="Courier New" w:cs="Courier New"/>
-          <w:b/>
-          <w:bCs/>
-          <w:color w:val="ED864A"/>
-          <w:kern w:val="0"/>
-          <w:sz w:val="20"/>
-          <w:szCs w:val="20"/>
-          <w:lang w:val="en-GB" w:eastAsia="es-ES"/>
-          <w14:ligatures w14:val="none"/>
-        </w:rPr>
-        <w:br/>
-      </w:r>
-      <w:r>
-        <w:rPr>
-          <w:rFonts w:ascii="Courier New" w:eastAsia="Times New Roman" w:hAnsi="Courier New" w:cs="Courier New"/>
-          <w:color w:val="ED864A"/>
-          <w:kern w:val="0"/>
-          <w:sz w:val="20"/>
-          <w:szCs w:val="20"/>
-          <w:lang w:val="en-GB" w:eastAsia="es-ES"/>
-          <w14:ligatures w14:val="none"/>
-        </w:rPr>
-        <w:t xml:space="preserve">private int </w:t>
-      </w:r>
-      <w:proofErr w:type="spellStart"/>
-      <w:r>
-        <w:rPr>
-          <w:rFonts w:ascii="Courier New" w:eastAsia="Times New Roman" w:hAnsi="Courier New" w:cs="Courier New"/>
-          <w:color w:val="ED94FF"/>
-          <w:kern w:val="0"/>
-          <w:sz w:val="20"/>
-          <w:szCs w:val="20"/>
-          <w:lang w:val="en-GB" w:eastAsia="es-ES"/>
-          <w14:ligatures w14:val="none"/>
-        </w:rPr>
-        <w:t>tilesInRow</w:t>
-      </w:r>
-      <w:proofErr w:type="spellEnd"/>
-      <w:r>
-        <w:rPr>
-          <w:rFonts w:ascii="Courier New" w:eastAsia="Times New Roman" w:hAnsi="Courier New" w:cs="Courier New"/>
-          <w:b/>
-          <w:bCs/>
-          <w:color w:val="ED864A"/>
-          <w:kern w:val="0"/>
-          <w:sz w:val="20"/>
-          <w:szCs w:val="20"/>
-          <w:lang w:val="en-GB" w:eastAsia="es-ES"/>
-          <w14:ligatures w14:val="none"/>
-        </w:rPr>
-        <w:t>;</w:t>
-      </w:r>
-      <w:r>
-        <w:rPr>
-          <w:rFonts w:ascii="Courier New" w:eastAsia="Times New Roman" w:hAnsi="Courier New" w:cs="Courier New"/>
-          <w:b/>
-          <w:bCs/>
-          <w:color w:val="ED864A"/>
-          <w:kern w:val="0"/>
-          <w:sz w:val="20"/>
-          <w:szCs w:val="20"/>
-          <w:lang w:val="en-GB" w:eastAsia="es-ES"/>
-          <w14:ligatures w14:val="none"/>
-        </w:rPr>
-        <w:br/>
-      </w:r>
-      <w:r>
-        <w:rPr>
-          <w:rFonts w:ascii="Courier New" w:eastAsia="Times New Roman" w:hAnsi="Courier New" w:cs="Courier New"/>
-          <w:color w:val="ED864A"/>
-          <w:kern w:val="0"/>
-          <w:sz w:val="20"/>
-          <w:szCs w:val="20"/>
-          <w:lang w:val="en-GB" w:eastAsia="es-ES"/>
-          <w14:ligatures w14:val="none"/>
-        </w:rPr>
-        <w:t xml:space="preserve">private </w:t>
-      </w:r>
-      <w:r>
-        <w:rPr>
-          <w:rFonts w:ascii="Courier New" w:eastAsia="Times New Roman" w:hAnsi="Courier New" w:cs="Courier New"/>
-          <w:color w:val="FFFFFF"/>
-          <w:kern w:val="0"/>
-          <w:sz w:val="20"/>
-          <w:szCs w:val="20"/>
-          <w:lang w:val="en-GB" w:eastAsia="es-ES"/>
-          <w14:ligatures w14:val="none"/>
-        </w:rPr>
-        <w:t xml:space="preserve">String </w:t>
-      </w:r>
-      <w:proofErr w:type="spellStart"/>
-      <w:r>
-        <w:rPr>
-          <w:rFonts w:ascii="Courier New" w:eastAsia="Times New Roman" w:hAnsi="Courier New" w:cs="Courier New"/>
-          <w:color w:val="ED94FF"/>
-          <w:kern w:val="0"/>
-          <w:sz w:val="20"/>
-          <w:szCs w:val="20"/>
-          <w:lang w:val="en-GB" w:eastAsia="es-ES"/>
-          <w14:ligatures w14:val="none"/>
-        </w:rPr>
-        <w:t>picturePath</w:t>
-      </w:r>
-      <w:proofErr w:type="spellEnd"/>
-      <w:r>
-        <w:rPr>
-          <w:rFonts w:ascii="Courier New" w:eastAsia="Times New Roman" w:hAnsi="Courier New" w:cs="Courier New"/>
-          <w:b/>
-          <w:bCs/>
-          <w:color w:val="ED864A"/>
-          <w:kern w:val="0"/>
-          <w:sz w:val="20"/>
-          <w:szCs w:val="20"/>
-          <w:lang w:val="en-GB" w:eastAsia="es-ES"/>
-          <w14:ligatures w14:val="none"/>
-        </w:rPr>
-        <w:t>;</w:t>
-      </w:r>
-    </w:p>
-    <w:p>
-      <w:pPr>
-        <w:rPr>
-          <w:lang w:val="en-GB"/>
-        </w:rPr>
-      </w:pPr>
-    </w:p>
-    <w:p>
-      <w:r>
-        <w:rPr>
-          <w:b/>
-          <w:bCs/>
-        </w:rPr>
-        <w:t>ID_ARRAY_MAP</w:t>
-      </w:r>
-      <w:r>
-        <w:t xml:space="preserve">: </w:t>
-      </w:r>
-      <w:r>
-        <w:t>El mapa encargado de vincular al nombre de cada capa de diseño, a un array bidimensional</w:t>
-      </w:r>
-      <w:r>
-        <w:t xml:space="preserve">. Este array será el encargado de almacenar el conjunto de </w:t>
-      </w:r>
-      <w:proofErr w:type="spellStart"/>
-      <w:r>
-        <w:t>ids</w:t>
-      </w:r>
-      <w:proofErr w:type="spellEnd"/>
-      <w:r>
-        <w:t xml:space="preserve"> de los sprite que forman el lienzo. Se explicará más adelante.</w:t>
-      </w:r>
-    </w:p>
-    <w:p>
-      <w:r>
-        <w:rPr>
-          <w:b/>
-          <w:bCs/>
-        </w:rPr>
-        <w:lastRenderedPageBreak/>
-        <w:t>LAYERS</w:t>
-      </w:r>
-      <w:r>
-        <w:t xml:space="preserve">: </w:t>
-      </w:r>
-      <w:r>
-        <w:t>El mapa encargado de vincular al nombre de cada capa de diseño,</w:t>
-      </w:r>
-      <w:r>
-        <w:t xml:space="preserve"> el objeto </w:t>
-      </w:r>
-      <w:proofErr w:type="spellStart"/>
-      <w:r>
-        <w:t>BufferedImage</w:t>
-      </w:r>
-      <w:proofErr w:type="spellEnd"/>
-      <w:r>
-        <w:t xml:space="preserve"> de la misma.</w:t>
-      </w:r>
-    </w:p>
     <w:p/>
     <w:sectPr>
       <w:pgSz w:w="11906" w:h="16838"/>
@@ -5348,7 +5399,7 @@
         <v:path o:extrusionok="f" gradientshapeok="t" o:connecttype="rect"/>
         <o:lock v:ext="edit" aspectratio="t"/>
       </v:shapetype>
-      <v:shape id="_x0000_i1092" type="#_x0000_t75" style="width:20.25pt;height:19.5pt;visibility:visible;mso-wrap-style:square" o:bullet="t">
+      <v:shape id="_x0000_i1041" type="#_x0000_t75" style="width:20.5pt;height:19.5pt;visibility:visible;mso-wrap-style:square" o:bullet="t">
         <v:imagedata r:id="rId1" o:title=""/>
       </v:shape>
     </w:pict>

</xml_diff>